<commit_message>
Optimizado conexiones y documentacion WIP
</commit_message>
<xml_diff>
--- a/Proyecto/Documentacion/Documentacion.docx
+++ b/Proyecto/Documentacion/Documentacion.docx
@@ -3369,19 +3369,147 @@
           <w:color w:val="000000" w:themeColor="text1"/>
         </w:rPr>
         <w:lastRenderedPageBreak/>
-        <w:t>VISIÓN DE</w:t>
-      </w:r>
-      <w:bookmarkStart w:id="1" w:name="_GoBack"/>
+        <w:t>VISIÓN DE LA APLICACIÓN</w:t>
+      </w:r>
+      <w:bookmarkEnd w:id="0"/>
+    </w:p>
+    <w:p>
+      <w:pPr>
+        <w:pStyle w:val="Heading2"/>
+        <w:rPr>
+          <w:lang w:val="es-ES"/>
+        </w:rPr>
+      </w:pPr>
+      <w:bookmarkStart w:id="1" w:name="_Toc8249275"/>
+      <w:r>
+        <w:rPr>
+          <w:lang w:val="es-ES"/>
+        </w:rPr>
+        <w:t>Definición</w:t>
+      </w:r>
       <w:bookmarkEnd w:id="1"/>
-      <w:r>
-        <w:rPr>
-          <w:rFonts w:ascii="Arial Narrow" w:hAnsi="Arial Narrow"/>
-          <w:b/>
-          <w:color w:val="000000" w:themeColor="text1"/>
-        </w:rPr>
-        <w:t xml:space="preserve"> LA APLICACIÓN</w:t>
-      </w:r>
-      <w:bookmarkEnd w:id="0"/>
+    </w:p>
+    <w:p>
+      <w:pPr>
+        <w:jc w:val="both"/>
+        <w:rPr>
+          <w:rFonts w:ascii="Arial Narrow" w:hAnsi="Arial Narrow"/>
+          <w:sz w:val="24"/>
+          <w:szCs w:val="24"/>
+        </w:rPr>
+      </w:pPr>
+      <w:r>
+        <w:rPr>
+          <w:rFonts w:ascii="Arial Narrow" w:hAnsi="Arial Narrow"/>
+          <w:sz w:val="24"/>
+          <w:szCs w:val="24"/>
+        </w:rPr>
+        <w:t>El objetivo de este proyecto es desarrollar una plataforma que permita a sus usuarios ver, interactuar y gestionar varios aspectos de los vídeos que se suban a la página web. Para ello, una vez que el usuario se registre, este podrá buscar vídeos de temas que le interese e incluso subir sus propios vídeos a la plataforma para que los vean el resto de los usuarios.</w:t>
+      </w:r>
+    </w:p>
+    <w:p>
+      <w:pPr>
+        <w:jc w:val="both"/>
+        <w:rPr>
+          <w:rFonts w:ascii="Arial Narrow" w:hAnsi="Arial Narrow"/>
+          <w:sz w:val="24"/>
+          <w:szCs w:val="24"/>
+        </w:rPr>
+      </w:pPr>
+      <w:r>
+        <w:rPr>
+          <w:rFonts w:ascii="Arial Narrow" w:hAnsi="Arial Narrow"/>
+          <w:sz w:val="24"/>
+          <w:szCs w:val="24"/>
+        </w:rPr>
+        <w:t>Una vez el usuario encuentre un vídeo que quiera ver gracias a su título</w:t>
+      </w:r>
+      <w:r>
+        <w:rPr>
+          <w:rFonts w:ascii="Arial Narrow" w:hAnsi="Arial Narrow"/>
+          <w:sz w:val="24"/>
+          <w:szCs w:val="24"/>
+        </w:rPr>
+        <w:t xml:space="preserve">, </w:t>
+      </w:r>
+      <w:r>
+        <w:rPr>
+          <w:rFonts w:ascii="Arial Narrow" w:hAnsi="Arial Narrow"/>
+          <w:sz w:val="24"/>
+          <w:szCs w:val="24"/>
+        </w:rPr>
+        <w:t>miniatura</w:t>
+      </w:r>
+      <w:r>
+        <w:rPr>
+          <w:rFonts w:ascii="Arial Narrow" w:hAnsi="Arial Narrow"/>
+          <w:sz w:val="24"/>
+          <w:szCs w:val="24"/>
+        </w:rPr>
+        <w:t xml:space="preserve"> y visitas</w:t>
+      </w:r>
+      <w:r>
+        <w:rPr>
+          <w:rFonts w:ascii="Arial Narrow" w:hAnsi="Arial Narrow"/>
+          <w:sz w:val="24"/>
+          <w:szCs w:val="24"/>
+        </w:rPr>
+        <w:t xml:space="preserve">, este podrá indicar qué le ha parecido el vídeo mediante los botones de </w:t>
+      </w:r>
+      <w:proofErr w:type="spellStart"/>
+      <w:r>
+        <w:rPr>
+          <w:rFonts w:ascii="Arial Narrow" w:hAnsi="Arial Narrow"/>
+          <w:sz w:val="24"/>
+          <w:szCs w:val="24"/>
+        </w:rPr>
+        <w:t>like</w:t>
+      </w:r>
+      <w:proofErr w:type="spellEnd"/>
+      <w:r>
+        <w:rPr>
+          <w:rFonts w:ascii="Arial Narrow" w:hAnsi="Arial Narrow"/>
+          <w:sz w:val="24"/>
+          <w:szCs w:val="24"/>
+        </w:rPr>
+        <w:t xml:space="preserve"> y </w:t>
+      </w:r>
+      <w:proofErr w:type="spellStart"/>
+      <w:r>
+        <w:rPr>
+          <w:rFonts w:ascii="Arial Narrow" w:hAnsi="Arial Narrow"/>
+          <w:sz w:val="24"/>
+          <w:szCs w:val="24"/>
+        </w:rPr>
+        <w:t>dislike</w:t>
+      </w:r>
+      <w:proofErr w:type="spellEnd"/>
+      <w:r>
+        <w:rPr>
+          <w:rFonts w:ascii="Arial Narrow" w:hAnsi="Arial Narrow"/>
+          <w:sz w:val="24"/>
+          <w:szCs w:val="24"/>
+        </w:rPr>
+        <w:t xml:space="preserve"> habilitados para ello y dejando un comentario en la sección de comentarios del vídeo. El usuario también podrá suscribirse a diversos usuarios, para así no perderse nunca los vídeos que suban a la plataforma y además acceder al canal de distintos usuarios para ver todos sus vídeos subidos.</w:t>
+      </w:r>
+    </w:p>
+    <w:p>
+      <w:pPr>
+        <w:jc w:val="both"/>
+        <w:rPr>
+          <w:rFonts w:ascii="Arial Narrow" w:hAnsi="Arial Narrow"/>
+          <w:sz w:val="24"/>
+          <w:szCs w:val="24"/>
+        </w:rPr>
+      </w:pPr>
+      <w:r>
+        <w:rPr>
+          <w:rFonts w:ascii="Arial Narrow" w:hAnsi="Arial Narrow"/>
+          <w:sz w:val="24"/>
+          <w:szCs w:val="24"/>
+        </w:rPr>
+        <w:t>De la misma forma, el usuario también podrá gestionar su canal, teniendo la opción de cambiar su foto de perfil, cambiar la miniatura de un vídeo o borrando uno de sus vídeos.</w:t>
+      </w:r>
     </w:p>
     <w:p>
       <w:pPr>
@@ -3390,152 +3518,14 @@
           <w:lang w:val="es-ES"/>
         </w:rPr>
       </w:pPr>
-      <w:bookmarkStart w:id="2" w:name="_Toc8249275"/>
+      <w:bookmarkStart w:id="2" w:name="_Toc8249276"/>
       <w:r>
         <w:rPr>
           <w:lang w:val="es-ES"/>
         </w:rPr>
-        <w:t>Definición</w:t>
+        <w:t>Objetivos</w:t>
       </w:r>
       <w:bookmarkEnd w:id="2"/>
-    </w:p>
-    <w:p>
-      <w:pPr>
-        <w:jc w:val="both"/>
-        <w:rPr>
-          <w:rFonts w:ascii="Arial Narrow" w:hAnsi="Arial Narrow"/>
-          <w:sz w:val="24"/>
-          <w:szCs w:val="24"/>
-        </w:rPr>
-      </w:pPr>
-      <w:r>
-        <w:rPr>
-          <w:rFonts w:ascii="Arial Narrow" w:hAnsi="Arial Narrow"/>
-          <w:sz w:val="24"/>
-          <w:szCs w:val="24"/>
-        </w:rPr>
-        <w:t>El objetivo de este proyecto es desarrollar una plataforma que permita a sus usuarios ver, interactuar y gestionar varios aspectos de los vídeos que se suban a la página web. Para ello, una vez que el usuario se registre, este podrá buscar vídeos de temas que le interese e incluso subir sus propios vídeos a la plataforma para que los vean el resto de los usuarios.</w:t>
-      </w:r>
-    </w:p>
-    <w:p>
-      <w:pPr>
-        <w:jc w:val="both"/>
-        <w:rPr>
-          <w:rFonts w:ascii="Arial Narrow" w:hAnsi="Arial Narrow"/>
-          <w:sz w:val="24"/>
-          <w:szCs w:val="24"/>
-        </w:rPr>
-      </w:pPr>
-      <w:r>
-        <w:rPr>
-          <w:rFonts w:ascii="Arial Narrow" w:hAnsi="Arial Narrow"/>
-          <w:sz w:val="24"/>
-          <w:szCs w:val="24"/>
-        </w:rPr>
-        <w:t>Una vez el usuario encuentre un vídeo que quiera ver gracias a su título</w:t>
-      </w:r>
-      <w:r>
-        <w:rPr>
-          <w:rFonts w:ascii="Arial Narrow" w:hAnsi="Arial Narrow"/>
-          <w:sz w:val="24"/>
-          <w:szCs w:val="24"/>
-        </w:rPr>
-        <w:t xml:space="preserve">, </w:t>
-      </w:r>
-      <w:r>
-        <w:rPr>
-          <w:rFonts w:ascii="Arial Narrow" w:hAnsi="Arial Narrow"/>
-          <w:sz w:val="24"/>
-          <w:szCs w:val="24"/>
-        </w:rPr>
-        <w:t>miniatura</w:t>
-      </w:r>
-      <w:r>
-        <w:rPr>
-          <w:rFonts w:ascii="Arial Narrow" w:hAnsi="Arial Narrow"/>
-          <w:sz w:val="24"/>
-          <w:szCs w:val="24"/>
-        </w:rPr>
-        <w:t xml:space="preserve"> y visitas</w:t>
-      </w:r>
-      <w:r>
-        <w:rPr>
-          <w:rFonts w:ascii="Arial Narrow" w:hAnsi="Arial Narrow"/>
-          <w:sz w:val="24"/>
-          <w:szCs w:val="24"/>
-        </w:rPr>
-        <w:t xml:space="preserve">, este podrá indicar qué le ha parecido el vídeo mediante los botones de </w:t>
-      </w:r>
-      <w:proofErr w:type="spellStart"/>
-      <w:r>
-        <w:rPr>
-          <w:rFonts w:ascii="Arial Narrow" w:hAnsi="Arial Narrow"/>
-          <w:sz w:val="24"/>
-          <w:szCs w:val="24"/>
-        </w:rPr>
-        <w:t>like</w:t>
-      </w:r>
-      <w:proofErr w:type="spellEnd"/>
-      <w:r>
-        <w:rPr>
-          <w:rFonts w:ascii="Arial Narrow" w:hAnsi="Arial Narrow"/>
-          <w:sz w:val="24"/>
-          <w:szCs w:val="24"/>
-        </w:rPr>
-        <w:t xml:space="preserve"> y </w:t>
-      </w:r>
-      <w:proofErr w:type="spellStart"/>
-      <w:r>
-        <w:rPr>
-          <w:rFonts w:ascii="Arial Narrow" w:hAnsi="Arial Narrow"/>
-          <w:sz w:val="24"/>
-          <w:szCs w:val="24"/>
-        </w:rPr>
-        <w:t>dislike</w:t>
-      </w:r>
-      <w:proofErr w:type="spellEnd"/>
-      <w:r>
-        <w:rPr>
-          <w:rFonts w:ascii="Arial Narrow" w:hAnsi="Arial Narrow"/>
-          <w:sz w:val="24"/>
-          <w:szCs w:val="24"/>
-        </w:rPr>
-        <w:t xml:space="preserve"> habilitados para ello y dejando un comentario en la sección de comentarios del vídeo. El usuario también podrá suscribirse a diversos usuarios, para así no perderse nunca los vídeos que suban a la plataforma y además acceder al canal de distintos usuarios para ver todos sus vídeos subidos.</w:t>
-      </w:r>
-    </w:p>
-    <w:p>
-      <w:pPr>
-        <w:jc w:val="both"/>
-        <w:rPr>
-          <w:rFonts w:ascii="Arial Narrow" w:hAnsi="Arial Narrow"/>
-          <w:sz w:val="24"/>
-          <w:szCs w:val="24"/>
-        </w:rPr>
-      </w:pPr>
-      <w:r>
-        <w:rPr>
-          <w:rFonts w:ascii="Arial Narrow" w:hAnsi="Arial Narrow"/>
-          <w:sz w:val="24"/>
-          <w:szCs w:val="24"/>
-        </w:rPr>
-        <w:t>De la misma forma, el usuario también podrá gestionar su canal, teniendo la opción de cambiar su foto de perfil, cambiar la miniatura de un vídeo o borrando uno de sus vídeos.</w:t>
-      </w:r>
-    </w:p>
-    <w:p>
-      <w:pPr>
-        <w:pStyle w:val="Heading2"/>
-        <w:rPr>
-          <w:lang w:val="es-ES"/>
-        </w:rPr>
-      </w:pPr>
-      <w:bookmarkStart w:id="3" w:name="_Toc8249276"/>
-      <w:r>
-        <w:rPr>
-          <w:lang w:val="es-ES"/>
-        </w:rPr>
-        <w:t>Objetivos</w:t>
-      </w:r>
-      <w:bookmarkEnd w:id="3"/>
     </w:p>
     <w:p>
       <w:pPr>
@@ -4620,14 +4610,14 @@
           <w:lang w:val="es-ES"/>
         </w:rPr>
       </w:pPr>
-      <w:bookmarkStart w:id="4" w:name="_Toc8249277"/>
+      <w:bookmarkStart w:id="3" w:name="_Toc8249277"/>
       <w:r>
         <w:rPr>
           <w:lang w:val="es-ES"/>
         </w:rPr>
         <w:t>Restricciones Funcionales</w:t>
       </w:r>
-      <w:bookmarkEnd w:id="4"/>
+      <w:bookmarkEnd w:id="3"/>
     </w:p>
     <w:p>
       <w:pPr>
@@ -5230,7 +5220,7 @@
           <w:lang w:val="es-ES"/>
         </w:rPr>
       </w:pPr>
-      <w:bookmarkStart w:id="5" w:name="_Toc8249278"/>
+      <w:bookmarkStart w:id="4" w:name="_Toc8249278"/>
       <w:r>
         <w:rPr>
           <w:lang w:val="es-ES"/>
@@ -5238,7 +5228,7 @@
         <w:lastRenderedPageBreak/>
         <w:t>Esbozo de las interfaces de usuario</w:t>
       </w:r>
-      <w:bookmarkEnd w:id="5"/>
+      <w:bookmarkEnd w:id="4"/>
     </w:p>
     <w:p/>
     <w:p>
@@ -5289,7 +5279,7 @@
           <w:lang w:val="es-ES"/>
         </w:rPr>
       </w:pPr>
-      <w:bookmarkStart w:id="6" w:name="_Toc8249279"/>
+      <w:bookmarkStart w:id="5" w:name="_Toc8249279"/>
       <w:r>
         <w:rPr>
           <w:noProof/>
@@ -5365,7 +5355,7 @@
         </w:rPr>
         <w:t>Login</w:t>
       </w:r>
-      <w:bookmarkEnd w:id="6"/>
+      <w:bookmarkEnd w:id="5"/>
       <w:proofErr w:type="spellEnd"/>
     </w:p>
     <w:p/>
@@ -5384,7 +5374,7 @@
           <w:lang w:val="es-ES"/>
         </w:rPr>
       </w:pPr>
-      <w:bookmarkStart w:id="7" w:name="_Toc8249280"/>
+      <w:bookmarkStart w:id="6" w:name="_Toc8249280"/>
       <w:r>
         <w:rPr>
           <w:lang w:val="es-ES"/>
@@ -5392,7 +5382,7 @@
         <w:lastRenderedPageBreak/>
         <w:t>Registro</w:t>
       </w:r>
-      <w:bookmarkEnd w:id="7"/>
+      <w:bookmarkEnd w:id="6"/>
     </w:p>
     <w:p>
       <w:r>
@@ -5475,14 +5465,14 @@
           <w:lang w:val="es-ES"/>
         </w:rPr>
       </w:pPr>
-      <w:bookmarkStart w:id="8" w:name="_Toc8249281"/>
+      <w:bookmarkStart w:id="7" w:name="_Toc8249281"/>
       <w:r>
         <w:rPr>
           <w:lang w:val="es-ES"/>
         </w:rPr>
         <w:t>Suscripciones</w:t>
       </w:r>
-      <w:bookmarkEnd w:id="8"/>
+      <w:bookmarkEnd w:id="7"/>
     </w:p>
     <w:p>
       <w:r>
@@ -5490,7 +5480,7 @@
           <w:noProof/>
         </w:rPr>
         <w:drawing>
-          <wp:anchor distT="0" distB="0" distL="114300" distR="114300" simplePos="0" relativeHeight="251662336" behindDoc="0" locked="0" layoutInCell="1" allowOverlap="1" wp14:anchorId="6565D256" wp14:editId="1FA79410">
+          <wp:anchor distT="0" distB="0" distL="114300" distR="114300" simplePos="0" relativeHeight="251662336" behindDoc="0" locked="0" layoutInCell="1" allowOverlap="1" wp14:anchorId="6565D256" wp14:editId="58B03382">
             <wp:simplePos x="0" y="0"/>
             <wp:positionH relativeFrom="margin">
               <wp:align>center</wp:align>
@@ -5498,8 +5488,8 @@
             <wp:positionV relativeFrom="paragraph">
               <wp:posOffset>390232</wp:posOffset>
             </wp:positionV>
-            <wp:extent cx="4489200" cy="3502800"/>
-            <wp:effectExtent l="0" t="0" r="6985" b="2540"/>
+            <wp:extent cx="4479290" cy="3502660"/>
+            <wp:effectExtent l="0" t="0" r="0" b="2540"/>
             <wp:wrapTopAndBottom/>
             <wp:docPr id="8" name="Picture 8"/>
             <wp:cNvGraphicFramePr>
@@ -5522,7 +5512,6 @@
                         </a:ext>
                       </a:extLst>
                     </a:blip>
-                    <a:srcRect/>
                     <a:stretch>
                       <a:fillRect/>
                     </a:stretch>
@@ -5530,7 +5519,7 @@
                   <pic:spPr bwMode="auto">
                     <a:xfrm>
                       <a:off x="0" y="0"/>
-                      <a:ext cx="4489200" cy="3502800"/>
+                      <a:ext cx="4479542" cy="3502800"/>
                     </a:xfrm>
                     <a:prstGeom prst="rect">
                       <a:avLst/>
@@ -5543,6 +5532,9 @@
                 </pic:pic>
               </a:graphicData>
             </a:graphic>
+            <wp14:sizeRelH relativeFrom="margin">
+              <wp14:pctWidth>0</wp14:pctWidth>
+            </wp14:sizeRelH>
           </wp:anchor>
         </w:drawing>
       </w:r>
@@ -5558,7 +5550,7 @@
           <w:lang w:val="es-ES"/>
         </w:rPr>
       </w:pPr>
-      <w:bookmarkStart w:id="9" w:name="_Toc8249282"/>
+      <w:bookmarkStart w:id="8" w:name="_Toc8249282"/>
       <w:r>
         <w:rPr>
           <w:lang w:val="es-ES"/>
@@ -5566,7 +5558,7 @@
         <w:lastRenderedPageBreak/>
         <w:t>Buscador</w:t>
       </w:r>
-      <w:bookmarkEnd w:id="9"/>
+      <w:bookmarkEnd w:id="8"/>
     </w:p>
     <w:p>
       <w:r>
@@ -5648,14 +5640,14 @@
           <w:lang w:val="es-ES"/>
         </w:rPr>
       </w:pPr>
-      <w:bookmarkStart w:id="10" w:name="_Toc8249283"/>
+      <w:bookmarkStart w:id="9" w:name="_Toc8249283"/>
       <w:r>
         <w:rPr>
           <w:lang w:val="es-ES"/>
         </w:rPr>
         <w:t>Ver Video</w:t>
       </w:r>
-      <w:bookmarkEnd w:id="10"/>
+      <w:bookmarkEnd w:id="9"/>
     </w:p>
     <w:p>
       <w:r>
@@ -5737,7 +5729,7 @@
           <w:lang w:val="es-ES"/>
         </w:rPr>
       </w:pPr>
-      <w:bookmarkStart w:id="11" w:name="_Toc8249284"/>
+      <w:bookmarkStart w:id="10" w:name="_Toc8249284"/>
       <w:r>
         <w:rPr>
           <w:lang w:val="es-ES"/>
@@ -5745,7 +5737,7 @@
         <w:lastRenderedPageBreak/>
         <w:t>Subir Vídeo</w:t>
       </w:r>
-      <w:bookmarkEnd w:id="11"/>
+      <w:bookmarkEnd w:id="10"/>
     </w:p>
     <w:p>
       <w:r>
@@ -5827,7 +5819,7 @@
           <w:lang w:val="es-ES"/>
         </w:rPr>
       </w:pPr>
-      <w:bookmarkStart w:id="12" w:name="_Toc8249285"/>
+      <w:bookmarkStart w:id="11" w:name="_Toc8249285"/>
       <w:r>
         <w:rPr>
           <w:noProof/>
@@ -5902,7 +5894,7 @@
         </w:rPr>
         <w:t>Subir Miniatura</w:t>
       </w:r>
-      <w:bookmarkEnd w:id="12"/>
+      <w:bookmarkEnd w:id="11"/>
     </w:p>
     <w:p/>
     <w:p>
@@ -5916,7 +5908,7 @@
           <w:lang w:val="es-ES"/>
         </w:rPr>
       </w:pPr>
-      <w:bookmarkStart w:id="13" w:name="_Toc8249286"/>
+      <w:bookmarkStart w:id="12" w:name="_Toc8249286"/>
       <w:r>
         <w:rPr>
           <w:noProof/>
@@ -5992,7 +5984,7 @@
         </w:rPr>
         <w:t>Mi Canal</w:t>
       </w:r>
-      <w:bookmarkEnd w:id="13"/>
+      <w:bookmarkEnd w:id="12"/>
     </w:p>
     <w:p/>
     <w:p>
@@ -6006,14 +5998,14 @@
           <w:lang w:val="es-ES"/>
         </w:rPr>
       </w:pPr>
-      <w:bookmarkStart w:id="14" w:name="_Toc8249287"/>
+      <w:bookmarkStart w:id="13" w:name="_Toc8249287"/>
       <w:r>
         <w:rPr>
           <w:lang w:val="es-ES"/>
         </w:rPr>
         <w:t>Administrar Perfil</w:t>
       </w:r>
-      <w:bookmarkEnd w:id="14"/>
+      <w:bookmarkEnd w:id="13"/>
     </w:p>
     <w:p>
       <w:r>
@@ -6086,7 +6078,7 @@
           <w:lang w:val="es-ES"/>
         </w:rPr>
       </w:pPr>
-      <w:bookmarkStart w:id="15" w:name="_Toc8249288"/>
+      <w:bookmarkStart w:id="14" w:name="_Toc8249288"/>
       <w:r>
         <w:rPr>
           <w:noProof/>
@@ -6094,16 +6086,16 @@
         </w:rPr>
         <w:lastRenderedPageBreak/>
         <w:drawing>
-          <wp:anchor distT="0" distB="0" distL="114300" distR="114300" simplePos="0" relativeHeight="251669504" behindDoc="0" locked="0" layoutInCell="1" allowOverlap="1" wp14:anchorId="5613CD87" wp14:editId="6B22F73C">
+          <wp:anchor distT="0" distB="0" distL="114300" distR="114300" simplePos="0" relativeHeight="251669504" behindDoc="0" locked="0" layoutInCell="1" allowOverlap="1" wp14:anchorId="5613CD87" wp14:editId="73C2CC4B">
             <wp:simplePos x="0" y="0"/>
             <wp:positionH relativeFrom="margin">
-              <wp:align>center</wp:align>
+              <wp:posOffset>710565</wp:posOffset>
             </wp:positionH>
             <wp:positionV relativeFrom="paragraph">
-              <wp:posOffset>313543</wp:posOffset>
+              <wp:posOffset>309880</wp:posOffset>
             </wp:positionV>
-            <wp:extent cx="4803775" cy="3323590"/>
-            <wp:effectExtent l="0" t="0" r="0" b="0"/>
+            <wp:extent cx="4395470" cy="3484880"/>
+            <wp:effectExtent l="0" t="0" r="5080" b="0"/>
             <wp:wrapTopAndBottom/>
             <wp:docPr id="16" name="Picture 16"/>
             <wp:cNvGraphicFramePr>
@@ -6133,7 +6125,7 @@
                   <pic:spPr bwMode="auto">
                     <a:xfrm>
                       <a:off x="0" y="0"/>
-                      <a:ext cx="4803775" cy="3323590"/>
+                      <a:ext cx="4395470" cy="3484880"/>
                     </a:xfrm>
                     <a:prstGeom prst="rect">
                       <a:avLst/>
@@ -6161,7 +6153,7 @@
         </w:rPr>
         <w:t>Esquema de navegación</w:t>
       </w:r>
-      <w:bookmarkEnd w:id="15"/>
+      <w:bookmarkEnd w:id="14"/>
     </w:p>
     <w:p/>
     <w:p>
@@ -6232,6 +6224,13 @@
           <w:rFonts w:ascii="Arial Narrow" w:hAnsi="Arial Narrow"/>
           <w:sz w:val="24"/>
         </w:rPr>
+        <w:t xml:space="preserve"> de usuario</w:t>
+      </w:r>
+      <w:r>
+        <w:rPr>
+          <w:rFonts w:ascii="Arial Narrow" w:hAnsi="Arial Narrow"/>
+          <w:sz w:val="24"/>
+        </w:rPr>
         <w:t>,</w:t>
       </w:r>
       <w:r>
@@ -6323,6 +6322,26 @@
     </w:p>
     <w:p>
       <w:pPr>
+        <w:pStyle w:val="ListParagraph"/>
+        <w:numPr>
+          <w:ilvl w:val="0"/>
+          <w:numId w:val="5"/>
+        </w:numPr>
+        <w:rPr>
+          <w:rFonts w:ascii="Arial Narrow" w:hAnsi="Arial Narrow"/>
+          <w:sz w:val="24"/>
+        </w:rPr>
+      </w:pPr>
+      <w:r>
+        <w:rPr>
+          <w:rFonts w:ascii="Arial Narrow" w:hAnsi="Arial Narrow"/>
+          <w:sz w:val="24"/>
+        </w:rPr>
+        <w:t>Gestión de usuarios, vídeos y comentarios es una vista exclusiva de administradores.</w:t>
+      </w:r>
+    </w:p>
+    <w:p>
+      <w:pPr>
         <w:pStyle w:val="Heading2"/>
         <w:numPr>
           <w:ilvl w:val="0"/>
@@ -6333,7 +6352,7 @@
           <w:lang w:val="es-ES"/>
         </w:rPr>
       </w:pPr>
-      <w:bookmarkStart w:id="16" w:name="_Toc8249289"/>
+      <w:bookmarkStart w:id="15" w:name="_Toc8249289"/>
       <w:r>
         <w:rPr>
           <w:b/>
@@ -6341,7 +6360,7 @@
         </w:rPr>
         <w:t>DISEÑO DE LA APLICACIÓN</w:t>
       </w:r>
-      <w:bookmarkEnd w:id="16"/>
+      <w:bookmarkEnd w:id="15"/>
       <w:r>
         <w:rPr>
           <w:b/>
@@ -6358,14 +6377,14 @@
           <w:lang w:val="es-ES"/>
         </w:rPr>
       </w:pPr>
-      <w:bookmarkStart w:id="17" w:name="_Toc8249290"/>
+      <w:bookmarkStart w:id="16" w:name="_Toc8249290"/>
       <w:r>
         <w:rPr>
           <w:lang w:val="es-ES"/>
         </w:rPr>
         <w:t>Diagrama de casos de uso</w:t>
       </w:r>
-      <w:bookmarkEnd w:id="17"/>
+      <w:bookmarkEnd w:id="16"/>
     </w:p>
     <w:p>
       <w:pPr>
@@ -6463,14 +6482,14 @@
           <w:lang w:val="es-ES"/>
         </w:rPr>
       </w:pPr>
-      <w:bookmarkStart w:id="18" w:name="_Toc8249291"/>
+      <w:bookmarkStart w:id="17" w:name="_Toc8249291"/>
       <w:r>
         <w:rPr>
           <w:lang w:val="es-ES"/>
         </w:rPr>
         <w:t>Componentes</w:t>
       </w:r>
-      <w:bookmarkEnd w:id="18"/>
+      <w:bookmarkEnd w:id="17"/>
     </w:p>
     <w:p/>
     <w:p>
@@ -6936,7 +6955,23 @@
                 <w:sz w:val="24"/>
                 <w:szCs w:val="24"/>
               </w:rPr>
-              <w:t>Vista que contiene las funcionalidades principales de la aplicación. Cambiará las funcionalidades ofrecidas según si el usuario es jugador o administrador</w:t>
+              <w:t>Vista que contiene las funcionalidades principales de la aplicación</w:t>
+            </w:r>
+            <w:r>
+              <w:rPr>
+                <w:rFonts w:ascii="Arial Narrow" w:hAnsi="Arial Narrow"/>
+                <w:sz w:val="24"/>
+                <w:szCs w:val="24"/>
+              </w:rPr>
+              <w:t xml:space="preserve"> para los usuarios</w:t>
+            </w:r>
+            <w:r>
+              <w:rPr>
+                <w:rFonts w:ascii="Arial Narrow" w:hAnsi="Arial Narrow"/>
+                <w:sz w:val="24"/>
+                <w:szCs w:val="24"/>
+              </w:rPr>
+              <w:t>.</w:t>
             </w:r>
           </w:p>
         </w:tc>
@@ -6962,7 +6997,7 @@
                 <w:sz w:val="24"/>
                 <w:szCs w:val="24"/>
               </w:rPr>
-              <w:t>Menu</w:t>
+              <w:t>MainScreenAdmin</w:t>
             </w:r>
             <w:proofErr w:type="spellEnd"/>
           </w:p>
@@ -6986,15 +7021,23 @@
                 <w:sz w:val="24"/>
                 <w:szCs w:val="24"/>
               </w:rPr>
-              <w:t>Vista que contiene la barra de navegación lateral. Desde aquí se accede a</w:t>
-            </w:r>
-            <w:r>
-              <w:rPr>
-                <w:rFonts w:ascii="Arial Narrow" w:hAnsi="Arial Narrow"/>
-                <w:sz w:val="24"/>
-                <w:szCs w:val="24"/>
-              </w:rPr>
-              <w:t xml:space="preserve"> la mayoría de las funcionalidades de la aplicación</w:t>
+              <w:t>Vista que contiene las funcionalidades principales de la aplicación</w:t>
+            </w:r>
+            <w:r>
+              <w:rPr>
+                <w:rFonts w:ascii="Arial Narrow" w:hAnsi="Arial Narrow"/>
+                <w:sz w:val="24"/>
+                <w:szCs w:val="24"/>
+              </w:rPr>
+              <w:t xml:space="preserve"> para los administradores</w:t>
+            </w:r>
+            <w:r>
+              <w:rPr>
+                <w:rFonts w:ascii="Arial Narrow" w:hAnsi="Arial Narrow"/>
+                <w:sz w:val="24"/>
+                <w:szCs w:val="24"/>
+              </w:rPr>
+              <w:t>.</w:t>
             </w:r>
           </w:p>
         </w:tc>
@@ -7020,7 +7063,7 @@
                 <w:sz w:val="24"/>
                 <w:szCs w:val="24"/>
               </w:rPr>
-              <w:t>TopMenu</w:t>
+              <w:t>Menu</w:t>
             </w:r>
             <w:proofErr w:type="spellEnd"/>
           </w:p>
@@ -7044,7 +7087,15 @@
                 <w:sz w:val="24"/>
                 <w:szCs w:val="24"/>
               </w:rPr>
-              <w:t>Vista que contiene la barra de navegación superior encargada de la búsqueda de vídeos</w:t>
+              <w:t>Vista que contiene la barra de navegación lateral. Desde aquí se accede a</w:t>
+            </w:r>
+            <w:r>
+              <w:rPr>
+                <w:rFonts w:ascii="Arial Narrow" w:hAnsi="Arial Narrow"/>
+                <w:sz w:val="24"/>
+                <w:szCs w:val="24"/>
+              </w:rPr>
+              <w:t xml:space="preserve"> la mayoría de las funcionalidades de la aplicación</w:t>
             </w:r>
           </w:p>
         </w:tc>
@@ -7070,7 +7121,7 @@
                 <w:sz w:val="24"/>
                 <w:szCs w:val="24"/>
               </w:rPr>
-              <w:t>ErrorView</w:t>
+              <w:t>TopMenu</w:t>
             </w:r>
             <w:proofErr w:type="spellEnd"/>
           </w:p>
@@ -7094,7 +7145,7 @@
                 <w:sz w:val="24"/>
                 <w:szCs w:val="24"/>
               </w:rPr>
-              <w:t>Vista que muestra un mensaje de error si fuera necesario</w:t>
+              <w:t>Vista que contiene la barra de navegación superior encargada de la búsqueda de vídeos</w:t>
             </w:r>
           </w:p>
         </w:tc>
@@ -7120,7 +7171,7 @@
                 <w:sz w:val="24"/>
                 <w:szCs w:val="24"/>
               </w:rPr>
-              <w:t>SubirVideosPanel</w:t>
+              <w:t>ErrorView</w:t>
             </w:r>
             <w:proofErr w:type="spellEnd"/>
           </w:p>
@@ -7144,7 +7195,7 @@
                 <w:sz w:val="24"/>
                 <w:szCs w:val="24"/>
               </w:rPr>
-              <w:t>Vista que contiene las funcionalidades relativas a subir vídeos y miniaturas de vídeos</w:t>
+              <w:t>Vista que muestra un mensaje de error si fuera necesario</w:t>
             </w:r>
           </w:p>
         </w:tc>
@@ -7170,7 +7221,7 @@
                 <w:sz w:val="24"/>
                 <w:szCs w:val="24"/>
               </w:rPr>
-              <w:t>VideoPanel</w:t>
+              <w:t>SubirVideosPanel</w:t>
             </w:r>
             <w:proofErr w:type="spellEnd"/>
           </w:p>
@@ -7194,7 +7245,7 @@
                 <w:sz w:val="24"/>
                 <w:szCs w:val="24"/>
               </w:rPr>
-              <w:t>Vista que contiene las funcionalidades relativas a ver vídeo y su interacción con el mismo</w:t>
+              <w:t>Vista que contiene las funcionalidades relativas a subir vídeos y miniaturas de vídeos</w:t>
             </w:r>
           </w:p>
         </w:tc>
@@ -7220,7 +7271,7 @@
                 <w:sz w:val="24"/>
                 <w:szCs w:val="24"/>
               </w:rPr>
-              <w:t>ResultadoBusquedaVideosPanel</w:t>
+              <w:t>VideoPanel</w:t>
             </w:r>
             <w:proofErr w:type="spellEnd"/>
           </w:p>
@@ -7244,7 +7295,7 @@
                 <w:sz w:val="24"/>
                 <w:szCs w:val="24"/>
               </w:rPr>
-              <w:t>Vista que contiene los resultados de la búsqueda de vídeos por su título</w:t>
+              <w:t>Vista que contiene las funcionalidades relativas a ver vídeo y su interacción con el mismo</w:t>
             </w:r>
           </w:p>
         </w:tc>
@@ -7270,7 +7321,7 @@
                 <w:sz w:val="24"/>
                 <w:szCs w:val="24"/>
               </w:rPr>
-              <w:t>SuscripcionesPanel</w:t>
+              <w:t>ResultadoBusquedaVideosPanel</w:t>
             </w:r>
             <w:proofErr w:type="spellEnd"/>
           </w:p>
@@ -7294,7 +7345,7 @@
                 <w:sz w:val="24"/>
                 <w:szCs w:val="24"/>
               </w:rPr>
-              <w:t>Vista principal de bienvenida a la aplicación para los usuarios registrados</w:t>
+              <w:t>Vista que contiene los resultados de la búsqueda de vídeos por su título</w:t>
             </w:r>
           </w:p>
         </w:tc>
@@ -7320,7 +7371,7 @@
                 <w:sz w:val="24"/>
                 <w:szCs w:val="24"/>
               </w:rPr>
-              <w:t>FileUploader</w:t>
+              <w:t>SuscripcionesPanel</w:t>
             </w:r>
             <w:proofErr w:type="spellEnd"/>
           </w:p>
@@ -7344,6 +7395,270 @@
                 <w:sz w:val="24"/>
                 <w:szCs w:val="24"/>
               </w:rPr>
+              <w:t>Vista principal de bienvenida a la aplicación para los usuarios registrados</w:t>
+            </w:r>
+          </w:p>
+        </w:tc>
+      </w:tr>
+      <w:tr>
+        <w:tc>
+          <w:tcPr>
+            <w:tcW w:w="3094" w:type="dxa"/>
+          </w:tcPr>
+          <w:p>
+            <w:pPr>
+              <w:jc w:val="both"/>
+              <w:rPr>
+                <w:rFonts w:ascii="Arial Narrow" w:hAnsi="Arial Narrow"/>
+                <w:sz w:val="24"/>
+                <w:szCs w:val="24"/>
+              </w:rPr>
+            </w:pPr>
+            <w:proofErr w:type="spellStart"/>
+            <w:r>
+              <w:rPr>
+                <w:rFonts w:ascii="Arial Narrow" w:hAnsi="Arial Narrow"/>
+                <w:sz w:val="24"/>
+                <w:szCs w:val="24"/>
+              </w:rPr>
+              <w:t>CommentAdminPanel</w:t>
+            </w:r>
+            <w:proofErr w:type="spellEnd"/>
+          </w:p>
+        </w:tc>
+        <w:tc>
+          <w:tcPr>
+            <w:tcW w:w="7107" w:type="dxa"/>
+          </w:tcPr>
+          <w:p>
+            <w:pPr>
+              <w:jc w:val="both"/>
+              <w:rPr>
+                <w:rFonts w:ascii="Arial Narrow" w:hAnsi="Arial Narrow"/>
+                <w:sz w:val="24"/>
+                <w:szCs w:val="24"/>
+              </w:rPr>
+            </w:pPr>
+            <w:r>
+              <w:rPr>
+                <w:rFonts w:ascii="Arial Narrow" w:hAnsi="Arial Narrow"/>
+                <w:sz w:val="24"/>
+                <w:szCs w:val="24"/>
+              </w:rPr>
+              <w:t>Vista que contiene todos los comentarios publicados por los usuario</w:t>
+            </w:r>
+            <w:r>
+              <w:rPr>
+                <w:rFonts w:ascii="Arial Narrow" w:hAnsi="Arial Narrow"/>
+                <w:sz w:val="24"/>
+                <w:szCs w:val="24"/>
+              </w:rPr>
+              <w:t xml:space="preserve">s y desde donde </w:t>
+            </w:r>
+            <w:r>
+              <w:rPr>
+                <w:rFonts w:ascii="Arial Narrow" w:hAnsi="Arial Narrow"/>
+                <w:sz w:val="24"/>
+                <w:szCs w:val="24"/>
+              </w:rPr>
+              <w:t>se gestiona</w:t>
+            </w:r>
+            <w:r>
+              <w:rPr>
+                <w:rFonts w:ascii="Arial Narrow" w:hAnsi="Arial Narrow"/>
+                <w:sz w:val="24"/>
+                <w:szCs w:val="24"/>
+              </w:rPr>
+              <w:t>n</w:t>
+            </w:r>
+            <w:r>
+              <w:rPr>
+                <w:rFonts w:ascii="Arial Narrow" w:hAnsi="Arial Narrow"/>
+                <w:sz w:val="24"/>
+                <w:szCs w:val="24"/>
+              </w:rPr>
+              <w:t>.</w:t>
+            </w:r>
+          </w:p>
+        </w:tc>
+      </w:tr>
+      <w:tr>
+        <w:tc>
+          <w:tcPr>
+            <w:tcW w:w="3094" w:type="dxa"/>
+          </w:tcPr>
+          <w:p>
+            <w:pPr>
+              <w:jc w:val="both"/>
+              <w:rPr>
+                <w:rFonts w:ascii="Arial Narrow" w:hAnsi="Arial Narrow"/>
+                <w:sz w:val="24"/>
+                <w:szCs w:val="24"/>
+              </w:rPr>
+            </w:pPr>
+            <w:proofErr w:type="spellStart"/>
+            <w:r>
+              <w:rPr>
+                <w:rFonts w:ascii="Arial Narrow" w:hAnsi="Arial Narrow"/>
+                <w:sz w:val="24"/>
+                <w:szCs w:val="24"/>
+              </w:rPr>
+              <w:t>UserAdminPanel</w:t>
+            </w:r>
+            <w:proofErr w:type="spellEnd"/>
+          </w:p>
+        </w:tc>
+        <w:tc>
+          <w:tcPr>
+            <w:tcW w:w="7107" w:type="dxa"/>
+          </w:tcPr>
+          <w:p>
+            <w:pPr>
+              <w:jc w:val="both"/>
+              <w:rPr>
+                <w:rFonts w:ascii="Arial Narrow" w:hAnsi="Arial Narrow"/>
+                <w:sz w:val="24"/>
+                <w:szCs w:val="24"/>
+              </w:rPr>
+            </w:pPr>
+            <w:r>
+              <w:rPr>
+                <w:rFonts w:ascii="Arial Narrow" w:hAnsi="Arial Narrow"/>
+                <w:sz w:val="24"/>
+                <w:szCs w:val="24"/>
+              </w:rPr>
+              <w:t>Vista que contiene todos los usuarios de la plataform</w:t>
+            </w:r>
+            <w:r>
+              <w:rPr>
+                <w:rFonts w:ascii="Arial Narrow" w:hAnsi="Arial Narrow"/>
+                <w:sz w:val="24"/>
+                <w:szCs w:val="24"/>
+              </w:rPr>
+              <w:t>a y desde donde</w:t>
+            </w:r>
+            <w:r>
+              <w:rPr>
+                <w:rFonts w:ascii="Arial Narrow" w:hAnsi="Arial Narrow"/>
+                <w:sz w:val="24"/>
+                <w:szCs w:val="24"/>
+              </w:rPr>
+              <w:t xml:space="preserve"> se gestionan.</w:t>
+            </w:r>
+          </w:p>
+        </w:tc>
+      </w:tr>
+      <w:tr>
+        <w:tc>
+          <w:tcPr>
+            <w:tcW w:w="3094" w:type="dxa"/>
+          </w:tcPr>
+          <w:p>
+            <w:pPr>
+              <w:jc w:val="both"/>
+              <w:rPr>
+                <w:rFonts w:ascii="Arial Narrow" w:hAnsi="Arial Narrow"/>
+                <w:sz w:val="24"/>
+                <w:szCs w:val="24"/>
+              </w:rPr>
+            </w:pPr>
+            <w:proofErr w:type="spellStart"/>
+            <w:r>
+              <w:rPr>
+                <w:rFonts w:ascii="Arial Narrow" w:hAnsi="Arial Narrow"/>
+                <w:sz w:val="24"/>
+                <w:szCs w:val="24"/>
+              </w:rPr>
+              <w:t>VideoAdminPanel</w:t>
+            </w:r>
+            <w:proofErr w:type="spellEnd"/>
+          </w:p>
+        </w:tc>
+        <w:tc>
+          <w:tcPr>
+            <w:tcW w:w="7107" w:type="dxa"/>
+          </w:tcPr>
+          <w:p>
+            <w:pPr>
+              <w:jc w:val="both"/>
+              <w:rPr>
+                <w:rFonts w:ascii="Arial Narrow" w:hAnsi="Arial Narrow"/>
+                <w:sz w:val="24"/>
+                <w:szCs w:val="24"/>
+              </w:rPr>
+            </w:pPr>
+            <w:r>
+              <w:rPr>
+                <w:rFonts w:ascii="Arial Narrow" w:hAnsi="Arial Narrow"/>
+                <w:sz w:val="24"/>
+                <w:szCs w:val="24"/>
+              </w:rPr>
+              <w:t>Vista que contiene todos los vídeos de la plataforma</w:t>
+            </w:r>
+            <w:r>
+              <w:rPr>
+                <w:rFonts w:ascii="Arial Narrow" w:hAnsi="Arial Narrow"/>
+                <w:sz w:val="24"/>
+                <w:szCs w:val="24"/>
+              </w:rPr>
+              <w:t xml:space="preserve"> y desde donde</w:t>
+            </w:r>
+            <w:r>
+              <w:rPr>
+                <w:rFonts w:ascii="Arial Narrow" w:hAnsi="Arial Narrow"/>
+                <w:sz w:val="24"/>
+                <w:szCs w:val="24"/>
+              </w:rPr>
+              <w:t xml:space="preserve"> se gestionan.</w:t>
+            </w:r>
+          </w:p>
+        </w:tc>
+      </w:tr>
+      <w:tr>
+        <w:tc>
+          <w:tcPr>
+            <w:tcW w:w="3094" w:type="dxa"/>
+          </w:tcPr>
+          <w:p>
+            <w:pPr>
+              <w:jc w:val="both"/>
+              <w:rPr>
+                <w:rFonts w:ascii="Arial Narrow" w:hAnsi="Arial Narrow"/>
+                <w:sz w:val="24"/>
+                <w:szCs w:val="24"/>
+              </w:rPr>
+            </w:pPr>
+            <w:proofErr w:type="spellStart"/>
+            <w:r>
+              <w:rPr>
+                <w:rFonts w:ascii="Arial Narrow" w:hAnsi="Arial Narrow"/>
+                <w:sz w:val="24"/>
+                <w:szCs w:val="24"/>
+              </w:rPr>
+              <w:t>FileUploader</w:t>
+            </w:r>
+            <w:proofErr w:type="spellEnd"/>
+          </w:p>
+        </w:tc>
+        <w:tc>
+          <w:tcPr>
+            <w:tcW w:w="7107" w:type="dxa"/>
+          </w:tcPr>
+          <w:p>
+            <w:pPr>
+              <w:jc w:val="both"/>
+              <w:rPr>
+                <w:rFonts w:ascii="Arial Narrow" w:hAnsi="Arial Narrow"/>
+                <w:sz w:val="24"/>
+                <w:szCs w:val="24"/>
+              </w:rPr>
+            </w:pPr>
+            <w:r>
+              <w:rPr>
+                <w:rFonts w:ascii="Arial Narrow" w:hAnsi="Arial Narrow"/>
+                <w:sz w:val="24"/>
+                <w:szCs w:val="24"/>
+              </w:rPr>
               <w:t xml:space="preserve">Clase que creará un formulario para la subida de archivos y comprobará que los archivos subidos </w:t>
             </w:r>
             <w:r>
@@ -7359,18 +7674,26 @@
       </w:tr>
     </w:tbl>
     <w:p/>
-    <w:p>
-      <w:pPr>
-        <w:rPr>
-          <w:rFonts w:ascii="Arial Narrow" w:hAnsi="Arial Narrow"/>
-          <w:sz w:val="24"/>
-        </w:rPr>
-      </w:pPr>
-      <w:r>
-        <w:rPr>
-          <w:rFonts w:ascii="Arial Narrow" w:hAnsi="Arial Narrow"/>
-          <w:sz w:val="24"/>
-        </w:rPr>
+    <w:p/>
+    <w:p/>
+    <w:p/>
+    <w:p/>
+    <w:p/>
+    <w:p/>
+    <w:p/>
+    <w:p>
+      <w:pPr>
+        <w:rPr>
+          <w:rFonts w:ascii="Arial Narrow" w:hAnsi="Arial Narrow"/>
+          <w:sz w:val="24"/>
+        </w:rPr>
+      </w:pPr>
+      <w:r>
+        <w:rPr>
+          <w:rFonts w:ascii="Arial Narrow" w:hAnsi="Arial Narrow"/>
+          <w:sz w:val="24"/>
+        </w:rPr>
+        <w:lastRenderedPageBreak/>
         <w:t>El desglose de componentes de lógica de negocio es el siguiente:</w:t>
       </w:r>
     </w:p>
@@ -8114,27 +8437,157 @@
           <w:rFonts w:ascii="Arial Narrow" w:hAnsi="Arial Narrow"/>
           <w:sz w:val="24"/>
         </w:rPr>
+        <w:t>Finalmente, la relación entre los distintos componentes se representa en el siguiente diagrama:</w:t>
+      </w:r>
+    </w:p>
+    <w:p/>
+    <w:p/>
+    <w:p/>
+    <w:p>
+      <w:pPr>
+        <w:jc w:val="both"/>
+        <w:rPr>
+          <w:rFonts w:ascii="Arial Narrow" w:hAnsi="Arial Narrow"/>
+          <w:sz w:val="24"/>
+          <w:szCs w:val="24"/>
+        </w:rPr>
+      </w:pPr>
+    </w:p>
+    <w:p>
+      <w:pPr>
+        <w:jc w:val="both"/>
+        <w:rPr>
+          <w:rFonts w:ascii="Arial Narrow" w:hAnsi="Arial Narrow"/>
+          <w:sz w:val="24"/>
+          <w:szCs w:val="24"/>
+        </w:rPr>
+      </w:pPr>
+    </w:p>
+    <w:p>
+      <w:pPr>
+        <w:jc w:val="both"/>
+        <w:rPr>
+          <w:rFonts w:ascii="Arial Narrow" w:hAnsi="Arial Narrow"/>
+          <w:sz w:val="24"/>
+          <w:szCs w:val="24"/>
+        </w:rPr>
+      </w:pPr>
+    </w:p>
+    <w:p>
+      <w:pPr>
+        <w:jc w:val="both"/>
+        <w:rPr>
+          <w:rFonts w:ascii="Arial Narrow" w:hAnsi="Arial Narrow"/>
+          <w:sz w:val="24"/>
+          <w:szCs w:val="24"/>
+        </w:rPr>
+      </w:pPr>
+    </w:p>
+    <w:p>
+      <w:pPr>
+        <w:jc w:val="both"/>
+        <w:rPr>
+          <w:rFonts w:ascii="Arial Narrow" w:hAnsi="Arial Narrow"/>
+          <w:sz w:val="24"/>
+          <w:szCs w:val="24"/>
+        </w:rPr>
+      </w:pPr>
+    </w:p>
+    <w:p>
+      <w:pPr>
+        <w:jc w:val="both"/>
+        <w:rPr>
+          <w:rFonts w:ascii="Arial Narrow" w:hAnsi="Arial Narrow"/>
+          <w:sz w:val="24"/>
+          <w:szCs w:val="24"/>
+        </w:rPr>
+      </w:pPr>
+    </w:p>
+    <w:p>
+      <w:pPr>
+        <w:jc w:val="both"/>
+        <w:rPr>
+          <w:rFonts w:ascii="Arial Narrow" w:hAnsi="Arial Narrow"/>
+          <w:sz w:val="24"/>
+          <w:szCs w:val="24"/>
+        </w:rPr>
+      </w:pPr>
+    </w:p>
+    <w:p>
+      <w:pPr>
+        <w:jc w:val="both"/>
+        <w:rPr>
+          <w:rFonts w:ascii="Arial Narrow" w:hAnsi="Arial Narrow"/>
+          <w:sz w:val="24"/>
+          <w:szCs w:val="24"/>
+        </w:rPr>
+      </w:pPr>
+    </w:p>
+    <w:p>
+      <w:pPr>
+        <w:jc w:val="both"/>
+        <w:rPr>
+          <w:rFonts w:ascii="Arial Narrow" w:hAnsi="Arial Narrow"/>
+          <w:sz w:val="24"/>
+          <w:szCs w:val="24"/>
+        </w:rPr>
+      </w:pPr>
+    </w:p>
+    <w:p>
+      <w:pPr>
+        <w:jc w:val="both"/>
+        <w:rPr>
+          <w:rFonts w:ascii="Arial Narrow" w:hAnsi="Arial Narrow"/>
+          <w:sz w:val="24"/>
+          <w:szCs w:val="24"/>
+        </w:rPr>
+      </w:pPr>
+    </w:p>
+    <w:p>
+      <w:pPr>
+        <w:jc w:val="both"/>
+        <w:rPr>
+          <w:rFonts w:ascii="Arial Narrow" w:hAnsi="Arial Narrow"/>
+          <w:sz w:val="24"/>
+          <w:szCs w:val="24"/>
+        </w:rPr>
+      </w:pPr>
+    </w:p>
+    <w:p>
+      <w:pPr>
+        <w:jc w:val="both"/>
+        <w:rPr>
+          <w:rFonts w:ascii="Arial Narrow" w:hAnsi="Arial Narrow"/>
+          <w:sz w:val="24"/>
+          <w:szCs w:val="24"/>
+        </w:rPr>
+      </w:pPr>
+    </w:p>
+    <w:p>
+      <w:pPr>
+        <w:jc w:val="both"/>
+        <w:rPr>
+          <w:rFonts w:ascii="Arial Narrow" w:hAnsi="Arial Narrow"/>
+          <w:sz w:val="24"/>
+          <w:szCs w:val="24"/>
+        </w:rPr>
+      </w:pPr>
+      <w:r>
+        <w:rPr>
+          <w:noProof/>
+        </w:rPr>
         <w:lastRenderedPageBreak/>
-        <w:t>Finalmente, la relación entre los distintos componentes se representa en el siguiente diagrama:</w:t>
-      </w:r>
-    </w:p>
-    <w:p/>
-    <w:p>
-      <w:r>
-        <w:rPr>
-          <w:noProof/>
-        </w:rPr>
         <w:drawing>
-          <wp:anchor distT="0" distB="0" distL="114300" distR="114300" simplePos="0" relativeHeight="251670528" behindDoc="0" locked="0" layoutInCell="1" allowOverlap="1" wp14:anchorId="343428B0" wp14:editId="36EDEA2F">
+          <wp:anchor distT="0" distB="0" distL="114300" distR="114300" simplePos="0" relativeHeight="251670528" behindDoc="0" locked="0" layoutInCell="1" allowOverlap="1" wp14:anchorId="343428B0" wp14:editId="04BD6F97">
             <wp:simplePos x="0" y="0"/>
             <wp:positionH relativeFrom="margin">
-              <wp:posOffset>-708660</wp:posOffset>
+              <wp:align>center</wp:align>
             </wp:positionH>
             <wp:positionV relativeFrom="paragraph">
-              <wp:posOffset>286385</wp:posOffset>
+              <wp:posOffset>384</wp:posOffset>
             </wp:positionV>
-            <wp:extent cx="7149465" cy="6724015"/>
-            <wp:effectExtent l="0" t="0" r="0" b="635"/>
+            <wp:extent cx="7281545" cy="5358765"/>
+            <wp:effectExtent l="0" t="0" r="0" b="0"/>
             <wp:wrapTopAndBottom/>
             <wp:docPr id="1" name="Picture 1"/>
             <wp:cNvGraphicFramePr>
@@ -8164,7 +8617,7 @@
                   <pic:spPr bwMode="auto">
                     <a:xfrm>
                       <a:off x="0" y="0"/>
-                      <a:ext cx="7149465" cy="6724015"/>
+                      <a:ext cx="7281545" cy="5358765"/>
                     </a:xfrm>
                     <a:prstGeom prst="rect">
                       <a:avLst/>
@@ -8187,7 +8640,6 @@
         </w:drawing>
       </w:r>
     </w:p>
-    <w:p/>
     <w:p>
       <w:pPr>
         <w:jc w:val="both"/>
@@ -8203,228 +8655,228 @@
           <w:sz w:val="24"/>
           <w:szCs w:val="24"/>
         </w:rPr>
+        <w:t xml:space="preserve">Como se puede </w:t>
+      </w:r>
+      <w:r>
+        <w:rPr>
+          <w:rFonts w:ascii="Arial Narrow" w:hAnsi="Arial Narrow"/>
+          <w:sz w:val="24"/>
+          <w:szCs w:val="24"/>
+        </w:rPr>
+        <w:t>ver</w:t>
+      </w:r>
+      <w:r>
+        <w:rPr>
+          <w:rFonts w:ascii="Arial Narrow" w:hAnsi="Arial Narrow"/>
+          <w:sz w:val="24"/>
+          <w:szCs w:val="24"/>
+        </w:rPr>
+        <w:t xml:space="preserve"> la aplicación estará dividida en 2 servicios, la propia plataforma</w:t>
+      </w:r>
+      <w:r>
+        <w:rPr>
+          <w:rFonts w:ascii="Arial Narrow" w:hAnsi="Arial Narrow"/>
+          <w:sz w:val="24"/>
+          <w:szCs w:val="24"/>
+        </w:rPr>
+        <w:t>, compuesta por los componentes web y parte de la lógica,</w:t>
+      </w:r>
+      <w:r>
+        <w:rPr>
+          <w:rFonts w:ascii="Arial Narrow" w:hAnsi="Arial Narrow"/>
+          <w:sz w:val="24"/>
+          <w:szCs w:val="24"/>
+        </w:rPr>
+        <w:t xml:space="preserve"> estará </w:t>
+      </w:r>
+      <w:proofErr w:type="spellStart"/>
+      <w:r>
+        <w:rPr>
+          <w:rFonts w:ascii="Arial Narrow" w:hAnsi="Arial Narrow"/>
+          <w:sz w:val="24"/>
+          <w:szCs w:val="24"/>
+        </w:rPr>
+        <w:t>hosteada</w:t>
+      </w:r>
+      <w:proofErr w:type="spellEnd"/>
+      <w:r>
+        <w:rPr>
+          <w:rFonts w:ascii="Arial Narrow" w:hAnsi="Arial Narrow"/>
+          <w:sz w:val="24"/>
+          <w:szCs w:val="24"/>
+        </w:rPr>
+        <w:t xml:space="preserve"> en Microsoft Azure y la base de datos en MongoDB Atlas.</w:t>
+      </w:r>
+    </w:p>
+    <w:p>
+      <w:pPr>
+        <w:jc w:val="both"/>
+        <w:rPr>
+          <w:rFonts w:ascii="Arial Narrow" w:hAnsi="Arial Narrow"/>
+          <w:sz w:val="24"/>
+          <w:szCs w:val="24"/>
+        </w:rPr>
+      </w:pPr>
+      <w:r>
+        <w:rPr>
+          <w:rFonts w:ascii="Arial Narrow" w:hAnsi="Arial Narrow"/>
+          <w:sz w:val="24"/>
+          <w:szCs w:val="24"/>
+        </w:rPr>
+        <w:t>También se puede observar que los componentes web solamente tienen acceso a los controladores de la aplicación, de la misma forma que el controlador sirve como intermediario entre las vistas y la clase DAO encargada de la comunicación con la base de datos localizada en MongoDB Atlas.</w:t>
+      </w:r>
+    </w:p>
+    <w:p>
+      <w:pPr>
+        <w:jc w:val="both"/>
+        <w:rPr>
+          <w:rFonts w:ascii="Arial Narrow" w:hAnsi="Arial Narrow"/>
+          <w:sz w:val="24"/>
+          <w:szCs w:val="24"/>
+        </w:rPr>
+      </w:pPr>
+      <w:r>
+        <w:rPr>
+          <w:rFonts w:ascii="Arial Narrow" w:hAnsi="Arial Narrow"/>
+          <w:sz w:val="24"/>
+          <w:szCs w:val="24"/>
+        </w:rPr>
+        <w:t xml:space="preserve">Cabe destacar que la clase </w:t>
+      </w:r>
+      <w:proofErr w:type="spellStart"/>
+      <w:r>
+        <w:rPr>
+          <w:rFonts w:ascii="Arial Narrow" w:hAnsi="Arial Narrow"/>
+          <w:sz w:val="24"/>
+          <w:szCs w:val="24"/>
+        </w:rPr>
+        <w:t>FileUploader</w:t>
+      </w:r>
+      <w:proofErr w:type="spellEnd"/>
+      <w:r>
+        <w:rPr>
+          <w:rFonts w:ascii="Arial Narrow" w:hAnsi="Arial Narrow"/>
+          <w:sz w:val="24"/>
+          <w:szCs w:val="24"/>
+        </w:rPr>
+        <w:t xml:space="preserve"> está localizada en los componentes web </w:t>
+      </w:r>
+      <w:r>
+        <w:rPr>
+          <w:rFonts w:ascii="Arial Narrow" w:hAnsi="Arial Narrow"/>
+          <w:sz w:val="24"/>
+          <w:szCs w:val="24"/>
+        </w:rPr>
+        <w:t>ya que,</w:t>
+      </w:r>
+      <w:r>
+        <w:rPr>
+          <w:rFonts w:ascii="Arial Narrow" w:hAnsi="Arial Narrow"/>
+          <w:sz w:val="24"/>
+          <w:szCs w:val="24"/>
+        </w:rPr>
+        <w:t xml:space="preserve"> si existe algún fallo a la hora de la subida, </w:t>
+      </w:r>
+      <w:r>
+        <w:rPr>
+          <w:rFonts w:ascii="Arial Narrow" w:hAnsi="Arial Narrow"/>
+          <w:sz w:val="24"/>
+          <w:szCs w:val="24"/>
+        </w:rPr>
+        <w:t xml:space="preserve">debido a que la clase </w:t>
+      </w:r>
+      <w:proofErr w:type="gramStart"/>
+      <w:r>
+        <w:rPr>
+          <w:rFonts w:ascii="Arial Narrow" w:hAnsi="Arial Narrow"/>
+          <w:sz w:val="24"/>
+          <w:szCs w:val="24"/>
+        </w:rPr>
+        <w:t>tiene que tener</w:t>
+      </w:r>
+      <w:proofErr w:type="gramEnd"/>
+      <w:r>
+        <w:rPr>
+          <w:rFonts w:ascii="Arial Narrow" w:hAnsi="Arial Narrow"/>
+          <w:sz w:val="24"/>
+          <w:szCs w:val="24"/>
+        </w:rPr>
+        <w:t xml:space="preserve"> un método específico para gestionar el archivo subido, resulta más fácil ver rápidamente si el fichero es correcto en la vista y si estuviese localizado en el modelo, </w:t>
+      </w:r>
+      <w:r>
+        <w:rPr>
+          <w:rFonts w:ascii="Arial Narrow" w:hAnsi="Arial Narrow"/>
+          <w:sz w:val="24"/>
+          <w:szCs w:val="24"/>
+        </w:rPr>
+        <w:t>resulta</w:t>
+      </w:r>
+      <w:r>
+        <w:rPr>
+          <w:rFonts w:ascii="Arial Narrow" w:hAnsi="Arial Narrow"/>
+          <w:sz w:val="24"/>
+          <w:szCs w:val="24"/>
+        </w:rPr>
+        <w:t>ría</w:t>
+      </w:r>
+      <w:r>
+        <w:rPr>
+          <w:rFonts w:ascii="Arial Narrow" w:hAnsi="Arial Narrow"/>
+          <w:sz w:val="24"/>
+          <w:szCs w:val="24"/>
+        </w:rPr>
+        <w:t xml:space="preserve"> </w:t>
+      </w:r>
+      <w:r>
+        <w:rPr>
+          <w:rFonts w:ascii="Arial Narrow" w:hAnsi="Arial Narrow"/>
+          <w:sz w:val="24"/>
+          <w:szCs w:val="24"/>
+        </w:rPr>
+        <w:t>extraño</w:t>
+      </w:r>
+      <w:r>
+        <w:rPr>
+          <w:rFonts w:ascii="Arial Narrow" w:hAnsi="Arial Narrow"/>
+          <w:sz w:val="24"/>
+          <w:szCs w:val="24"/>
+        </w:rPr>
+        <w:t xml:space="preserve"> que el modelo muestre mensajes de error al usuario</w:t>
+      </w:r>
+      <w:r>
+        <w:rPr>
+          <w:rFonts w:ascii="Arial Narrow" w:hAnsi="Arial Narrow"/>
+          <w:sz w:val="24"/>
+          <w:szCs w:val="24"/>
+        </w:rPr>
+        <w:t>.</w:t>
+      </w:r>
+    </w:p>
+    <w:p>
+      <w:pPr>
+        <w:rPr>
+          <w:rFonts w:ascii="Arial Narrow" w:hAnsi="Arial Narrow"/>
+          <w:sz w:val="24"/>
+          <w:szCs w:val="24"/>
+        </w:rPr>
+      </w:pPr>
+    </w:p>
+    <w:p>
+      <w:pPr>
+        <w:pStyle w:val="Heading2"/>
+        <w:rPr>
+          <w:lang w:val="es-ES"/>
+        </w:rPr>
+      </w:pPr>
+      <w:bookmarkStart w:id="18" w:name="_Toc8249292"/>
+      <w:r>
+        <w:rPr>
+          <w:lang w:val="es-ES"/>
+        </w:rPr>
         <w:lastRenderedPageBreak/>
-        <w:t xml:space="preserve">Como se puede </w:t>
-      </w:r>
-      <w:r>
-        <w:rPr>
-          <w:rFonts w:ascii="Arial Narrow" w:hAnsi="Arial Narrow"/>
-          <w:sz w:val="24"/>
-          <w:szCs w:val="24"/>
-        </w:rPr>
-        <w:t>ver</w:t>
-      </w:r>
-      <w:r>
-        <w:rPr>
-          <w:rFonts w:ascii="Arial Narrow" w:hAnsi="Arial Narrow"/>
-          <w:sz w:val="24"/>
-          <w:szCs w:val="24"/>
-        </w:rPr>
-        <w:t xml:space="preserve"> la aplicación estará dividida en 2 servicios, la propia plataforma</w:t>
-      </w:r>
-      <w:r>
-        <w:rPr>
-          <w:rFonts w:ascii="Arial Narrow" w:hAnsi="Arial Narrow"/>
-          <w:sz w:val="24"/>
-          <w:szCs w:val="24"/>
-        </w:rPr>
-        <w:t>, compuesta por los componentes web y parte de la lógica,</w:t>
-      </w:r>
-      <w:r>
-        <w:rPr>
-          <w:rFonts w:ascii="Arial Narrow" w:hAnsi="Arial Narrow"/>
-          <w:sz w:val="24"/>
-          <w:szCs w:val="24"/>
-        </w:rPr>
-        <w:t xml:space="preserve"> estará </w:t>
-      </w:r>
-      <w:proofErr w:type="spellStart"/>
-      <w:r>
-        <w:rPr>
-          <w:rFonts w:ascii="Arial Narrow" w:hAnsi="Arial Narrow"/>
-          <w:sz w:val="24"/>
-          <w:szCs w:val="24"/>
-        </w:rPr>
-        <w:t>hosteada</w:t>
-      </w:r>
-      <w:proofErr w:type="spellEnd"/>
-      <w:r>
-        <w:rPr>
-          <w:rFonts w:ascii="Arial Narrow" w:hAnsi="Arial Narrow"/>
-          <w:sz w:val="24"/>
-          <w:szCs w:val="24"/>
-        </w:rPr>
-        <w:t xml:space="preserve"> en Microsoft Azure y la base de datos en MongoDB Atlas.</w:t>
-      </w:r>
-    </w:p>
-    <w:p>
-      <w:pPr>
-        <w:jc w:val="both"/>
-        <w:rPr>
-          <w:rFonts w:ascii="Arial Narrow" w:hAnsi="Arial Narrow"/>
-          <w:sz w:val="24"/>
-          <w:szCs w:val="24"/>
-        </w:rPr>
-      </w:pPr>
-      <w:r>
-        <w:rPr>
-          <w:rFonts w:ascii="Arial Narrow" w:hAnsi="Arial Narrow"/>
-          <w:sz w:val="24"/>
-          <w:szCs w:val="24"/>
-        </w:rPr>
-        <w:t>También se puede observar que los componentes web solamente tienen acceso a los controladores de la aplicación, de la misma forma que el controlador sirve como intermediario entre las vistas y la clase DAO encargada de la comunicación con la base de datos localizada en MongoDB Atlas.</w:t>
-      </w:r>
-    </w:p>
-    <w:p>
-      <w:pPr>
-        <w:jc w:val="both"/>
-        <w:rPr>
-          <w:rFonts w:ascii="Arial Narrow" w:hAnsi="Arial Narrow"/>
-          <w:sz w:val="24"/>
-          <w:szCs w:val="24"/>
-        </w:rPr>
-      </w:pPr>
-      <w:r>
-        <w:rPr>
-          <w:rFonts w:ascii="Arial Narrow" w:hAnsi="Arial Narrow"/>
-          <w:sz w:val="24"/>
-          <w:szCs w:val="24"/>
-        </w:rPr>
-        <w:t xml:space="preserve">Cabe destacar que la clase </w:t>
-      </w:r>
-      <w:proofErr w:type="spellStart"/>
-      <w:r>
-        <w:rPr>
-          <w:rFonts w:ascii="Arial Narrow" w:hAnsi="Arial Narrow"/>
-          <w:sz w:val="24"/>
-          <w:szCs w:val="24"/>
-        </w:rPr>
-        <w:t>FileUploader</w:t>
-      </w:r>
-      <w:proofErr w:type="spellEnd"/>
-      <w:r>
-        <w:rPr>
-          <w:rFonts w:ascii="Arial Narrow" w:hAnsi="Arial Narrow"/>
-          <w:sz w:val="24"/>
-          <w:szCs w:val="24"/>
-        </w:rPr>
-        <w:t xml:space="preserve"> está localizada en los componentes web </w:t>
-      </w:r>
-      <w:r>
-        <w:rPr>
-          <w:rFonts w:ascii="Arial Narrow" w:hAnsi="Arial Narrow"/>
-          <w:sz w:val="24"/>
-          <w:szCs w:val="24"/>
-        </w:rPr>
-        <w:t>ya que,</w:t>
-      </w:r>
-      <w:r>
-        <w:rPr>
-          <w:rFonts w:ascii="Arial Narrow" w:hAnsi="Arial Narrow"/>
-          <w:sz w:val="24"/>
-          <w:szCs w:val="24"/>
-        </w:rPr>
-        <w:t xml:space="preserve"> si existe algún fallo a la hora de la subida, </w:t>
-      </w:r>
-      <w:r>
-        <w:rPr>
-          <w:rFonts w:ascii="Arial Narrow" w:hAnsi="Arial Narrow"/>
-          <w:sz w:val="24"/>
-          <w:szCs w:val="24"/>
-        </w:rPr>
-        <w:t xml:space="preserve">debido a que la clase </w:t>
-      </w:r>
-      <w:proofErr w:type="gramStart"/>
-      <w:r>
-        <w:rPr>
-          <w:rFonts w:ascii="Arial Narrow" w:hAnsi="Arial Narrow"/>
-          <w:sz w:val="24"/>
-          <w:szCs w:val="24"/>
-        </w:rPr>
-        <w:t>tiene que tener</w:t>
-      </w:r>
-      <w:proofErr w:type="gramEnd"/>
-      <w:r>
-        <w:rPr>
-          <w:rFonts w:ascii="Arial Narrow" w:hAnsi="Arial Narrow"/>
-          <w:sz w:val="24"/>
-          <w:szCs w:val="24"/>
-        </w:rPr>
-        <w:t xml:space="preserve"> un método específico para gestionar el archivo subido, resulta más fácil ver rápidamente si el fichero es correcto en la vista y si estuviese localizado en el modelo, </w:t>
-      </w:r>
-      <w:r>
-        <w:rPr>
-          <w:rFonts w:ascii="Arial Narrow" w:hAnsi="Arial Narrow"/>
-          <w:sz w:val="24"/>
-          <w:szCs w:val="24"/>
-        </w:rPr>
-        <w:t>resulta</w:t>
-      </w:r>
-      <w:r>
-        <w:rPr>
-          <w:rFonts w:ascii="Arial Narrow" w:hAnsi="Arial Narrow"/>
-          <w:sz w:val="24"/>
-          <w:szCs w:val="24"/>
-        </w:rPr>
-        <w:t>ría</w:t>
-      </w:r>
-      <w:r>
-        <w:rPr>
-          <w:rFonts w:ascii="Arial Narrow" w:hAnsi="Arial Narrow"/>
-          <w:sz w:val="24"/>
-          <w:szCs w:val="24"/>
-        </w:rPr>
-        <w:t xml:space="preserve"> </w:t>
-      </w:r>
-      <w:r>
-        <w:rPr>
-          <w:rFonts w:ascii="Arial Narrow" w:hAnsi="Arial Narrow"/>
-          <w:sz w:val="24"/>
-          <w:szCs w:val="24"/>
-        </w:rPr>
-        <w:t>extraño</w:t>
-      </w:r>
-      <w:r>
-        <w:rPr>
-          <w:rFonts w:ascii="Arial Narrow" w:hAnsi="Arial Narrow"/>
-          <w:sz w:val="24"/>
-          <w:szCs w:val="24"/>
-        </w:rPr>
-        <w:t xml:space="preserve"> que el modelo muestre mensajes de error al usuario</w:t>
-      </w:r>
-      <w:r>
-        <w:rPr>
-          <w:rFonts w:ascii="Arial Narrow" w:hAnsi="Arial Narrow"/>
-          <w:sz w:val="24"/>
-          <w:szCs w:val="24"/>
-        </w:rPr>
-        <w:t>.</w:t>
-      </w:r>
-    </w:p>
-    <w:p>
-      <w:pPr>
-        <w:rPr>
-          <w:rFonts w:ascii="Arial Narrow" w:hAnsi="Arial Narrow"/>
-          <w:sz w:val="24"/>
-          <w:szCs w:val="24"/>
-        </w:rPr>
-      </w:pPr>
-    </w:p>
-    <w:p>
-      <w:pPr>
-        <w:pStyle w:val="Heading2"/>
-        <w:rPr>
-          <w:lang w:val="es-ES"/>
-        </w:rPr>
-      </w:pPr>
-      <w:bookmarkStart w:id="19" w:name="_Toc8249292"/>
-      <w:r>
-        <w:rPr>
-          <w:lang w:val="es-ES"/>
-        </w:rPr>
         <w:t>Clases de la aplicación</w:t>
       </w:r>
-      <w:bookmarkEnd w:id="19"/>
+      <w:bookmarkEnd w:id="18"/>
     </w:p>
     <w:p/>
     <w:p>
@@ -8596,6 +9048,7 @@
           </w:tcPr>
           <w:p>
             <w:pPr>
+              <w:jc w:val="both"/>
               <w:rPr>
                 <w:rFonts w:ascii="Arial Narrow" w:hAnsi="Arial Narrow"/>
                 <w:sz w:val="24"/>
@@ -8681,6 +9134,7 @@
           </w:tcPr>
           <w:p>
             <w:pPr>
+              <w:jc w:val="both"/>
               <w:rPr>
                 <w:rFonts w:ascii="Arial Narrow" w:hAnsi="Arial Narrow"/>
                 <w:sz w:val="24"/>
@@ -8737,6 +9191,7 @@
           </w:tcPr>
           <w:p>
             <w:pPr>
+              <w:jc w:val="both"/>
               <w:rPr>
                 <w:rFonts w:ascii="Arial Narrow" w:hAnsi="Arial Narrow"/>
                 <w:sz w:val="24"/>
@@ -8792,6 +9247,7 @@
           </w:tcPr>
           <w:p>
             <w:pPr>
+              <w:jc w:val="both"/>
               <w:rPr>
                 <w:rFonts w:ascii="Arial Narrow" w:hAnsi="Arial Narrow"/>
                 <w:sz w:val="24"/>
@@ -8865,6 +9321,7 @@
           </w:tcPr>
           <w:p>
             <w:pPr>
+              <w:jc w:val="both"/>
               <w:rPr>
                 <w:rFonts w:ascii="Arial Narrow" w:hAnsi="Arial Narrow"/>
                 <w:sz w:val="24"/>
@@ -8928,6 +9385,7 @@
           </w:tcPr>
           <w:p>
             <w:pPr>
+              <w:jc w:val="both"/>
               <w:rPr>
                 <w:rFonts w:ascii="Arial Narrow" w:hAnsi="Arial Narrow"/>
                 <w:sz w:val="24"/>
@@ -8991,6 +9449,7 @@
           </w:tcPr>
           <w:p>
             <w:pPr>
+              <w:jc w:val="both"/>
               <w:rPr>
                 <w:rFonts w:ascii="Arial Narrow" w:hAnsi="Arial Narrow"/>
                 <w:sz w:val="24"/>
@@ -9054,6 +9513,7 @@
           </w:tcPr>
           <w:p>
             <w:pPr>
+              <w:jc w:val="both"/>
               <w:rPr>
                 <w:rFonts w:ascii="Arial Narrow" w:hAnsi="Arial Narrow"/>
                 <w:sz w:val="24"/>
@@ -9122,6 +9582,7 @@
           </w:tcPr>
           <w:p>
             <w:pPr>
+              <w:jc w:val="both"/>
               <w:rPr>
                 <w:rFonts w:ascii="Arial Narrow" w:hAnsi="Arial Narrow"/>
                 <w:sz w:val="24"/>
@@ -9243,6 +9704,7 @@
           </w:tcPr>
           <w:p>
             <w:pPr>
+              <w:jc w:val="both"/>
               <w:rPr>
                 <w:rFonts w:ascii="Arial Narrow" w:hAnsi="Arial Narrow"/>
                 <w:sz w:val="24"/>
@@ -9306,6 +9768,7 @@
           </w:tcPr>
           <w:p>
             <w:pPr>
+              <w:jc w:val="both"/>
               <w:rPr>
                 <w:rFonts w:ascii="Arial Narrow" w:hAnsi="Arial Narrow"/>
                 <w:sz w:val="24"/>
@@ -9387,6 +9850,7 @@
           </w:tcPr>
           <w:p>
             <w:pPr>
+              <w:jc w:val="both"/>
               <w:rPr>
                 <w:rFonts w:ascii="Arial Narrow" w:hAnsi="Arial Narrow"/>
                 <w:sz w:val="24"/>
@@ -9450,6 +9914,7 @@
           </w:tcPr>
           <w:p>
             <w:pPr>
+              <w:jc w:val="both"/>
               <w:rPr>
                 <w:rFonts w:ascii="Arial Narrow" w:hAnsi="Arial Narrow"/>
                 <w:sz w:val="24"/>
@@ -9521,6 +9986,7 @@
           </w:tcPr>
           <w:p>
             <w:pPr>
+              <w:jc w:val="both"/>
               <w:rPr>
                 <w:rFonts w:ascii="Arial Narrow" w:hAnsi="Arial Narrow"/>
                 <w:sz w:val="24"/>
@@ -9584,6 +10050,7 @@
           </w:tcPr>
           <w:p>
             <w:pPr>
+              <w:jc w:val="both"/>
               <w:rPr>
                 <w:rFonts w:ascii="Arial Narrow" w:hAnsi="Arial Narrow"/>
                 <w:sz w:val="24"/>
@@ -9665,6 +10132,7 @@
           </w:tcPr>
           <w:p>
             <w:pPr>
+              <w:jc w:val="both"/>
               <w:rPr>
                 <w:rFonts w:ascii="Arial Narrow" w:hAnsi="Arial Narrow"/>
                 <w:sz w:val="24"/>
@@ -9677,15 +10145,7 @@
                 <w:sz w:val="24"/>
                 <w:szCs w:val="24"/>
               </w:rPr>
-              <w:t xml:space="preserve">Genera el panel </w:t>
-            </w:r>
-            <w:r>
-              <w:rPr>
-                <w:rFonts w:ascii="Arial Narrow" w:hAnsi="Arial Narrow"/>
-                <w:sz w:val="24"/>
-                <w:szCs w:val="24"/>
-              </w:rPr>
-              <w:t>que muestra los resultados de buscan vídeos por su título</w:t>
+              <w:t>Genera el panel que muestra los resultados de buscan vídeos por su título</w:t>
             </w:r>
           </w:p>
         </w:tc>
@@ -9736,6 +10196,7 @@
           </w:tcPr>
           <w:p>
             <w:pPr>
+              <w:jc w:val="both"/>
               <w:rPr>
                 <w:rFonts w:ascii="Arial Narrow" w:hAnsi="Arial Narrow"/>
                 <w:sz w:val="24"/>
@@ -9748,15 +10209,7 @@
                 <w:sz w:val="24"/>
                 <w:szCs w:val="24"/>
               </w:rPr>
-              <w:t>Genera el panel donde se gestiona</w:t>
-            </w:r>
-            <w:r>
-              <w:rPr>
-                <w:rFonts w:ascii="Arial Narrow" w:hAnsi="Arial Narrow"/>
-                <w:sz w:val="24"/>
-                <w:szCs w:val="24"/>
-              </w:rPr>
-              <w:t xml:space="preserve"> la subida de vídeos a la plataforma</w:t>
+              <w:t>Genera el panel donde se gestiona la subida de vídeos a la plataforma</w:t>
             </w:r>
           </w:p>
         </w:tc>
@@ -9807,6 +10260,7 @@
           </w:tcPr>
           <w:p>
             <w:pPr>
+              <w:jc w:val="both"/>
               <w:rPr>
                 <w:rFonts w:ascii="Arial Narrow" w:hAnsi="Arial Narrow"/>
                 <w:sz w:val="24"/>
@@ -9819,15 +10273,7 @@
                 <w:sz w:val="24"/>
                 <w:szCs w:val="24"/>
               </w:rPr>
-              <w:t xml:space="preserve">Genera el panel donde se </w:t>
-            </w:r>
-            <w:r>
-              <w:rPr>
-                <w:rFonts w:ascii="Arial Narrow" w:hAnsi="Arial Narrow"/>
-                <w:sz w:val="24"/>
-                <w:szCs w:val="24"/>
-              </w:rPr>
-              <w:t>ven los vídeos subidos de las suscripciones del usuario</w:t>
+              <w:t>Genera el panel donde se ven los vídeos subidos de las suscripciones del usuario</w:t>
             </w:r>
           </w:p>
         </w:tc>
@@ -9867,15 +10313,7 @@
                 <w:sz w:val="24"/>
                 <w:szCs w:val="24"/>
               </w:rPr>
-              <w:t>Video</w:t>
-            </w:r>
-            <w:r>
-              <w:rPr>
-                <w:rFonts w:ascii="Arial Narrow" w:hAnsi="Arial Narrow"/>
-                <w:sz w:val="24"/>
-                <w:szCs w:val="24"/>
-              </w:rPr>
-              <w:t>Panel</w:t>
+              <w:t>VideoPanel</w:t>
             </w:r>
             <w:proofErr w:type="spellEnd"/>
           </w:p>
@@ -9886,6 +10324,7 @@
           </w:tcPr>
           <w:p>
             <w:pPr>
+              <w:jc w:val="both"/>
               <w:rPr>
                 <w:rFonts w:ascii="Arial Narrow" w:hAnsi="Arial Narrow"/>
                 <w:sz w:val="24"/>
@@ -9898,15 +10337,199 @@
                 <w:sz w:val="24"/>
                 <w:szCs w:val="24"/>
               </w:rPr>
-              <w:t>Genera el panel donde un</w:t>
-            </w:r>
-            <w:r>
-              <w:rPr>
-                <w:rFonts w:ascii="Arial Narrow" w:hAnsi="Arial Narrow"/>
-                <w:sz w:val="24"/>
-                <w:szCs w:val="24"/>
-              </w:rPr>
-              <w:t xml:space="preserve"> se ve y se interactúa con un vídeo</w:t>
+              <w:t>Genera el panel donde un se ve y se interactúa con un vídeo</w:t>
+            </w:r>
+          </w:p>
+        </w:tc>
+      </w:tr>
+      <w:tr>
+        <w:tc>
+          <w:tcPr>
+            <w:tcW w:w="1299" w:type="dxa"/>
+            <w:vMerge/>
+          </w:tcPr>
+          <w:p>
+            <w:pPr>
+              <w:rPr>
+                <w:rFonts w:ascii="Arial Narrow" w:hAnsi="Arial Narrow"/>
+                <w:sz w:val="24"/>
+                <w:szCs w:val="24"/>
+              </w:rPr>
+            </w:pPr>
+          </w:p>
+        </w:tc>
+        <w:tc>
+          <w:tcPr>
+            <w:tcW w:w="3193" w:type="dxa"/>
+          </w:tcPr>
+          <w:p>
+            <w:pPr>
+              <w:rPr>
+                <w:rFonts w:ascii="Arial Narrow" w:hAnsi="Arial Narrow"/>
+                <w:sz w:val="24"/>
+                <w:szCs w:val="24"/>
+              </w:rPr>
+            </w:pPr>
+            <w:proofErr w:type="spellStart"/>
+            <w:r>
+              <w:rPr>
+                <w:rFonts w:ascii="Arial Narrow" w:hAnsi="Arial Narrow"/>
+                <w:sz w:val="24"/>
+                <w:szCs w:val="24"/>
+              </w:rPr>
+              <w:t>UserAdminPanel</w:t>
+            </w:r>
+            <w:proofErr w:type="spellEnd"/>
+          </w:p>
+        </w:tc>
+        <w:tc>
+          <w:tcPr>
+            <w:tcW w:w="4336" w:type="dxa"/>
+          </w:tcPr>
+          <w:p>
+            <w:pPr>
+              <w:jc w:val="both"/>
+              <w:rPr>
+                <w:rFonts w:ascii="Arial Narrow" w:hAnsi="Arial Narrow"/>
+                <w:sz w:val="24"/>
+                <w:szCs w:val="24"/>
+              </w:rPr>
+            </w:pPr>
+            <w:r>
+              <w:rPr>
+                <w:rFonts w:ascii="Arial Narrow" w:hAnsi="Arial Narrow"/>
+                <w:sz w:val="24"/>
+                <w:szCs w:val="24"/>
+              </w:rPr>
+              <w:t>Genera un panel con una tabla donde se gestionar todos los usuarios de la plataforma</w:t>
+            </w:r>
+          </w:p>
+        </w:tc>
+      </w:tr>
+      <w:tr>
+        <w:tc>
+          <w:tcPr>
+            <w:tcW w:w="1299" w:type="dxa"/>
+            <w:vMerge/>
+          </w:tcPr>
+          <w:p>
+            <w:pPr>
+              <w:rPr>
+                <w:rFonts w:ascii="Arial Narrow" w:hAnsi="Arial Narrow"/>
+                <w:sz w:val="24"/>
+                <w:szCs w:val="24"/>
+              </w:rPr>
+            </w:pPr>
+          </w:p>
+        </w:tc>
+        <w:tc>
+          <w:tcPr>
+            <w:tcW w:w="3193" w:type="dxa"/>
+          </w:tcPr>
+          <w:p>
+            <w:pPr>
+              <w:rPr>
+                <w:rFonts w:ascii="Arial Narrow" w:hAnsi="Arial Narrow"/>
+                <w:sz w:val="24"/>
+                <w:szCs w:val="24"/>
+              </w:rPr>
+            </w:pPr>
+            <w:proofErr w:type="spellStart"/>
+            <w:r>
+              <w:rPr>
+                <w:rFonts w:ascii="Arial Narrow" w:hAnsi="Arial Narrow"/>
+                <w:sz w:val="24"/>
+                <w:szCs w:val="24"/>
+              </w:rPr>
+              <w:t>VideoAdminPanel</w:t>
+            </w:r>
+            <w:proofErr w:type="spellEnd"/>
+          </w:p>
+        </w:tc>
+        <w:tc>
+          <w:tcPr>
+            <w:tcW w:w="4336" w:type="dxa"/>
+          </w:tcPr>
+          <w:p>
+            <w:pPr>
+              <w:jc w:val="both"/>
+              <w:rPr>
+                <w:rFonts w:ascii="Arial Narrow" w:hAnsi="Arial Narrow"/>
+                <w:sz w:val="24"/>
+                <w:szCs w:val="24"/>
+              </w:rPr>
+            </w:pPr>
+            <w:r>
+              <w:rPr>
+                <w:rFonts w:ascii="Arial Narrow" w:hAnsi="Arial Narrow"/>
+                <w:sz w:val="24"/>
+                <w:szCs w:val="24"/>
+              </w:rPr>
+              <w:t>Genera un panel con una tabla donde se gestionar todos los vídeos subidos a la plataforma</w:t>
+            </w:r>
+          </w:p>
+        </w:tc>
+      </w:tr>
+      <w:tr>
+        <w:tc>
+          <w:tcPr>
+            <w:tcW w:w="1299" w:type="dxa"/>
+            <w:vMerge/>
+          </w:tcPr>
+          <w:p>
+            <w:pPr>
+              <w:rPr>
+                <w:rFonts w:ascii="Arial Narrow" w:hAnsi="Arial Narrow"/>
+                <w:sz w:val="24"/>
+                <w:szCs w:val="24"/>
+              </w:rPr>
+            </w:pPr>
+          </w:p>
+        </w:tc>
+        <w:tc>
+          <w:tcPr>
+            <w:tcW w:w="3193" w:type="dxa"/>
+          </w:tcPr>
+          <w:p>
+            <w:pPr>
+              <w:rPr>
+                <w:rFonts w:ascii="Arial Narrow" w:hAnsi="Arial Narrow"/>
+                <w:sz w:val="24"/>
+                <w:szCs w:val="24"/>
+              </w:rPr>
+            </w:pPr>
+            <w:proofErr w:type="spellStart"/>
+            <w:r>
+              <w:rPr>
+                <w:rFonts w:ascii="Arial Narrow" w:hAnsi="Arial Narrow"/>
+                <w:sz w:val="24"/>
+                <w:szCs w:val="24"/>
+              </w:rPr>
+              <w:t>CommentAdminPanel</w:t>
+            </w:r>
+            <w:proofErr w:type="spellEnd"/>
+          </w:p>
+        </w:tc>
+        <w:tc>
+          <w:tcPr>
+            <w:tcW w:w="4336" w:type="dxa"/>
+          </w:tcPr>
+          <w:p>
+            <w:pPr>
+              <w:jc w:val="both"/>
+              <w:rPr>
+                <w:rFonts w:ascii="Arial Narrow" w:hAnsi="Arial Narrow"/>
+                <w:sz w:val="24"/>
+                <w:szCs w:val="24"/>
+              </w:rPr>
+            </w:pPr>
+            <w:r>
+              <w:rPr>
+                <w:rFonts w:ascii="Arial Narrow" w:hAnsi="Arial Narrow"/>
+                <w:sz w:val="24"/>
+                <w:szCs w:val="24"/>
+              </w:rPr>
+              <w:t>Genera un panel con una tabla donde se gestionar todos los comentarios de la plataforma</w:t>
             </w:r>
           </w:p>
         </w:tc>
@@ -9920,14 +10543,14 @@
           <w:lang w:val="es-ES"/>
         </w:rPr>
       </w:pPr>
-      <w:bookmarkStart w:id="20" w:name="_Toc8249293"/>
+      <w:bookmarkStart w:id="19" w:name="_Toc8249293"/>
       <w:r>
         <w:rPr>
           <w:lang w:val="es-ES"/>
         </w:rPr>
         <w:t>Estructura física de la base de datos</w:t>
       </w:r>
-      <w:bookmarkEnd w:id="20"/>
+      <w:bookmarkEnd w:id="19"/>
     </w:p>
     <w:p/>
     <w:p>
@@ -10095,6 +10718,42 @@
       <w:pPr>
         <w:rPr>
           <w:rFonts w:ascii="Arial Narrow" w:hAnsi="Arial Narrow"/>
+          <w:sz w:val="24"/>
+          <w:szCs w:val="24"/>
+        </w:rPr>
+      </w:pPr>
+    </w:p>
+    <w:p>
+      <w:pPr>
+        <w:rPr>
+          <w:rFonts w:ascii="Arial Narrow" w:hAnsi="Arial Narrow"/>
+          <w:sz w:val="24"/>
+          <w:szCs w:val="24"/>
+        </w:rPr>
+      </w:pPr>
+    </w:p>
+    <w:p>
+      <w:pPr>
+        <w:rPr>
+          <w:rFonts w:ascii="Arial Narrow" w:hAnsi="Arial Narrow"/>
+          <w:sz w:val="24"/>
+          <w:szCs w:val="24"/>
+        </w:rPr>
+      </w:pPr>
+    </w:p>
+    <w:p>
+      <w:pPr>
+        <w:rPr>
+          <w:rFonts w:ascii="Arial Narrow" w:hAnsi="Arial Narrow"/>
+          <w:sz w:val="24"/>
+          <w:szCs w:val="24"/>
+        </w:rPr>
+      </w:pPr>
+    </w:p>
+    <w:p>
+      <w:pPr>
+        <w:rPr>
+          <w:rFonts w:ascii="Arial Narrow" w:hAnsi="Arial Narrow"/>
           <w:sz w:val="20"/>
           <w:szCs w:val="24"/>
         </w:rPr>
@@ -10105,6 +10764,7 @@
           <w:sz w:val="20"/>
           <w:szCs w:val="24"/>
         </w:rPr>
+        <w:lastRenderedPageBreak/>
         <w:t>{</w:t>
       </w:r>
     </w:p>
@@ -10266,6 +10926,7 @@
         </w:rPr>
         <w:tab/>
       </w:r>
+      <w:proofErr w:type="spellStart"/>
       <w:r>
         <w:rPr>
           <w:rFonts w:ascii="Arial Narrow" w:hAnsi="Arial Narrow"/>
@@ -10273,15 +10934,34 @@
           <w:sz w:val="20"/>
           <w:szCs w:val="24"/>
         </w:rPr>
-        <w:t>email:</w:t>
-      </w:r>
+        <w:t>type</w:t>
+      </w:r>
+      <w:proofErr w:type="spellEnd"/>
       <w:r>
         <w:rPr>
           <w:rFonts w:ascii="Arial Narrow" w:hAnsi="Arial Narrow"/>
           <w:sz w:val="20"/>
           <w:szCs w:val="24"/>
         </w:rPr>
-        <w:t xml:space="preserve"> “example@mail.com”,</w:t>
+        <w:t>: “</w:t>
+      </w:r>
+      <w:proofErr w:type="spellStart"/>
+      <w:r>
+        <w:rPr>
+          <w:rFonts w:ascii="Arial Narrow" w:hAnsi="Arial Narrow"/>
+          <w:sz w:val="20"/>
+          <w:szCs w:val="24"/>
+        </w:rPr>
+        <w:t>user</w:t>
+      </w:r>
+      <w:proofErr w:type="spellEnd"/>
+      <w:r>
+        <w:rPr>
+          <w:rFonts w:ascii="Arial Narrow" w:hAnsi="Arial Narrow"/>
+          <w:sz w:val="20"/>
+          <w:szCs w:val="24"/>
+        </w:rPr>
+        <w:t>”,</w:t>
       </w:r>
     </w:p>
     <w:p>
@@ -10307,7 +10987,7 @@
           <w:sz w:val="20"/>
           <w:szCs w:val="24"/>
         </w:rPr>
-        <w:t>suscriptores:</w:t>
+        <w:t>email:</w:t>
       </w:r>
       <w:r>
         <w:rPr>
@@ -10315,7 +10995,7 @@
           <w:sz w:val="20"/>
           <w:szCs w:val="24"/>
         </w:rPr>
-        <w:t xml:space="preserve"> 1,</w:t>
+        <w:t xml:space="preserve"> “example@mail.com”,</w:t>
       </w:r>
     </w:p>
     <w:p>
@@ -10341,6 +11021,40 @@
           <w:sz w:val="20"/>
           <w:szCs w:val="24"/>
         </w:rPr>
+        <w:t>suscriptores:</w:t>
+      </w:r>
+      <w:r>
+        <w:rPr>
+          <w:rFonts w:ascii="Arial Narrow" w:hAnsi="Arial Narrow"/>
+          <w:sz w:val="20"/>
+          <w:szCs w:val="24"/>
+        </w:rPr>
+        <w:t xml:space="preserve"> 1,</w:t>
+      </w:r>
+    </w:p>
+    <w:p>
+      <w:pPr>
+        <w:rPr>
+          <w:rFonts w:ascii="Arial Narrow" w:hAnsi="Arial Narrow"/>
+          <w:sz w:val="20"/>
+          <w:szCs w:val="24"/>
+        </w:rPr>
+      </w:pPr>
+      <w:r>
+        <w:rPr>
+          <w:rFonts w:ascii="Arial Narrow" w:hAnsi="Arial Narrow"/>
+          <w:sz w:val="20"/>
+          <w:szCs w:val="24"/>
+        </w:rPr>
+        <w:tab/>
+      </w:r>
+      <w:r>
+        <w:rPr>
+          <w:rFonts w:ascii="Arial Narrow" w:hAnsi="Arial Narrow"/>
+          <w:b/>
+          <w:sz w:val="20"/>
+          <w:szCs w:val="24"/>
+        </w:rPr>
         <w:t>suscripciones:</w:t>
       </w:r>
       <w:r>
@@ -10557,6 +11271,7 @@
           <w:rFonts w:ascii="Arial Narrow" w:hAnsi="Arial Narrow"/>
           <w:sz w:val="20"/>
           <w:szCs w:val="24"/>
+          <w:lang w:val="en-US"/>
         </w:rPr>
       </w:pPr>
       <w:r>
@@ -10589,6 +11304,7 @@
           <w:b/>
           <w:sz w:val="20"/>
           <w:szCs w:val="24"/>
+          <w:lang w:val="en-US"/>
         </w:rPr>
         <w:t>date:</w:t>
       </w:r>
@@ -10597,6 +11313,7 @@
           <w:rFonts w:ascii="Arial Narrow" w:hAnsi="Arial Narrow"/>
           <w:sz w:val="20"/>
           <w:szCs w:val="24"/>
+          <w:lang w:val="en-US"/>
         </w:rPr>
         <w:t xml:space="preserve"> 2019-05-05T18:20:22.829+00:00</w:t>
       </w:r>
@@ -10605,6 +11322,7 @@
           <w:rFonts w:ascii="Arial Narrow" w:hAnsi="Arial Narrow"/>
           <w:sz w:val="20"/>
           <w:szCs w:val="24"/>
+          <w:lang w:val="en-US"/>
         </w:rPr>
         <w:t>,</w:t>
       </w:r>
@@ -10615,6 +11333,7 @@
           <w:rFonts w:ascii="Arial Narrow" w:hAnsi="Arial Narrow"/>
           <w:sz w:val="20"/>
           <w:szCs w:val="24"/>
+          <w:lang w:val="en-US"/>
         </w:rPr>
       </w:pPr>
       <w:r>
@@ -10622,6 +11341,7 @@
           <w:rFonts w:ascii="Arial Narrow" w:hAnsi="Arial Narrow"/>
           <w:sz w:val="20"/>
           <w:szCs w:val="24"/>
+          <w:lang w:val="en-US"/>
         </w:rPr>
         <w:tab/>
       </w:r>
@@ -10630,6 +11350,7 @@
           <w:rFonts w:ascii="Arial Narrow" w:hAnsi="Arial Narrow"/>
           <w:sz w:val="20"/>
           <w:szCs w:val="24"/>
+          <w:lang w:val="en-US"/>
         </w:rPr>
         <w:tab/>
       </w:r>
@@ -10638,44 +11359,143 @@
           <w:rFonts w:ascii="Arial Narrow" w:hAnsi="Arial Narrow"/>
           <w:sz w:val="20"/>
           <w:szCs w:val="24"/>
+          <w:lang w:val="en-US"/>
         </w:rPr>
         <w:tab/>
       </w:r>
-      <w:proofErr w:type="spellStart"/>
       <w:r>
         <w:rPr>
           <w:rFonts w:ascii="Arial Narrow" w:hAnsi="Arial Narrow"/>
           <w:b/>
           <w:sz w:val="20"/>
           <w:szCs w:val="24"/>
-        </w:rPr>
-        <w:t>likes</w:t>
-      </w:r>
-      <w:proofErr w:type="spellEnd"/>
+          <w:lang w:val="en-US"/>
+        </w:rPr>
+        <w:t>likes:</w:t>
+      </w:r>
+      <w:r>
+        <w:rPr>
+          <w:rFonts w:ascii="Arial Narrow" w:hAnsi="Arial Narrow"/>
+          <w:sz w:val="20"/>
+          <w:szCs w:val="24"/>
+          <w:lang w:val="en-US"/>
+        </w:rPr>
+        <w:t xml:space="preserve"> [</w:t>
+      </w:r>
+    </w:p>
+    <w:p>
+      <w:pPr>
+        <w:rPr>
+          <w:rFonts w:ascii="Arial Narrow" w:hAnsi="Arial Narrow"/>
+          <w:sz w:val="20"/>
+          <w:szCs w:val="24"/>
+          <w:lang w:val="en-US"/>
+        </w:rPr>
+      </w:pPr>
+      <w:r>
+        <w:rPr>
+          <w:rFonts w:ascii="Arial Narrow" w:hAnsi="Arial Narrow"/>
+          <w:sz w:val="20"/>
+          <w:szCs w:val="24"/>
+          <w:lang w:val="en-US"/>
+        </w:rPr>
+        <w:tab/>
+      </w:r>
+      <w:r>
+        <w:rPr>
+          <w:rFonts w:ascii="Arial Narrow" w:hAnsi="Arial Narrow"/>
+          <w:sz w:val="20"/>
+          <w:szCs w:val="24"/>
+          <w:lang w:val="en-US"/>
+        </w:rPr>
+        <w:tab/>
+      </w:r>
+      <w:r>
+        <w:rPr>
+          <w:rFonts w:ascii="Arial Narrow" w:hAnsi="Arial Narrow"/>
+          <w:sz w:val="20"/>
+          <w:szCs w:val="24"/>
+          <w:lang w:val="en-US"/>
+        </w:rPr>
+        <w:tab/>
+      </w:r>
+      <w:r>
+        <w:rPr>
+          <w:rFonts w:ascii="Arial Narrow" w:hAnsi="Arial Narrow"/>
+          <w:sz w:val="20"/>
+          <w:szCs w:val="24"/>
+          <w:lang w:val="en-US"/>
+        </w:rPr>
+        <w:t>“usuario2”</w:t>
+      </w:r>
+    </w:p>
+    <w:p>
+      <w:pPr>
+        <w:ind w:left="1440" w:firstLine="720"/>
+        <w:rPr>
+          <w:rFonts w:ascii="Arial Narrow" w:hAnsi="Arial Narrow"/>
+          <w:sz w:val="20"/>
+          <w:szCs w:val="24"/>
+          <w:lang w:val="en-US"/>
+        </w:rPr>
+      </w:pPr>
+      <w:r>
+        <w:rPr>
+          <w:rFonts w:ascii="Arial Narrow" w:hAnsi="Arial Narrow"/>
+          <w:sz w:val="20"/>
+          <w:szCs w:val="24"/>
+          <w:lang w:val="en-US"/>
+        </w:rPr>
+        <w:t>]</w:t>
+      </w:r>
+      <w:r>
+        <w:rPr>
+          <w:rFonts w:ascii="Arial Narrow" w:hAnsi="Arial Narrow"/>
+          <w:sz w:val="20"/>
+          <w:szCs w:val="24"/>
+          <w:lang w:val="en-US"/>
+        </w:rPr>
+        <w:t>,</w:t>
+      </w:r>
+    </w:p>
+    <w:p>
+      <w:pPr>
+        <w:ind w:left="1440" w:firstLine="720"/>
+        <w:rPr>
+          <w:rFonts w:ascii="Arial Narrow" w:hAnsi="Arial Narrow"/>
+          <w:sz w:val="20"/>
+          <w:szCs w:val="24"/>
+          <w:lang w:val="en-US"/>
+        </w:rPr>
+      </w:pPr>
       <w:r>
         <w:rPr>
           <w:rFonts w:ascii="Arial Narrow" w:hAnsi="Arial Narrow"/>
           <w:b/>
           <w:sz w:val="20"/>
           <w:szCs w:val="24"/>
-        </w:rPr>
-        <w:t>:</w:t>
+          <w:lang w:val="en-US"/>
+        </w:rPr>
+        <w:t>dislikes:</w:t>
       </w:r>
       <w:r>
         <w:rPr>
           <w:rFonts w:ascii="Arial Narrow" w:hAnsi="Arial Narrow"/>
           <w:sz w:val="20"/>
           <w:szCs w:val="24"/>
+          <w:lang w:val="en-US"/>
         </w:rPr>
         <w:t xml:space="preserve"> [</w:t>
       </w:r>
     </w:p>
     <w:p>
       <w:pPr>
+        <w:ind w:left="1440" w:firstLine="720"/>
         <w:rPr>
           <w:rFonts w:ascii="Arial Narrow" w:hAnsi="Arial Narrow"/>
           <w:sz w:val="20"/>
           <w:szCs w:val="24"/>
+          <w:lang w:val="en-US"/>
         </w:rPr>
       </w:pPr>
       <w:r>
@@ -10683,94 +11503,87 @@
           <w:rFonts w:ascii="Arial Narrow" w:hAnsi="Arial Narrow"/>
           <w:sz w:val="20"/>
           <w:szCs w:val="24"/>
-        </w:rPr>
-        <w:tab/>
-      </w:r>
-      <w:r>
+          <w:lang w:val="en-US"/>
+        </w:rPr>
+        <w:t>“usuario3”</w:t>
+      </w:r>
+    </w:p>
+    <w:p>
+      <w:pPr>
+        <w:ind w:left="1440" w:firstLine="720"/>
         <w:rPr>
           <w:rFonts w:ascii="Arial Narrow" w:hAnsi="Arial Narrow"/>
           <w:sz w:val="20"/>
           <w:szCs w:val="24"/>
-        </w:rPr>
-        <w:tab/>
-      </w:r>
+          <w:lang w:val="en-US"/>
+        </w:rPr>
+      </w:pPr>
       <w:r>
         <w:rPr>
           <w:rFonts w:ascii="Arial Narrow" w:hAnsi="Arial Narrow"/>
           <w:sz w:val="20"/>
           <w:szCs w:val="24"/>
-        </w:rPr>
-        <w:tab/>
-      </w:r>
-      <w:r>
+          <w:lang w:val="en-US"/>
+        </w:rPr>
+        <w:t>],</w:t>
+      </w:r>
+    </w:p>
+    <w:p>
+      <w:pPr>
+        <w:ind w:left="1440" w:firstLine="720"/>
         <w:rPr>
           <w:rFonts w:ascii="Arial Narrow" w:hAnsi="Arial Narrow"/>
           <w:sz w:val="20"/>
           <w:szCs w:val="24"/>
-        </w:rPr>
-        <w:t>“usuario2”</w:t>
-      </w:r>
-    </w:p>
-    <w:p>
-      <w:pPr>
-        <w:ind w:left="1440" w:firstLine="720"/>
-        <w:rPr>
-          <w:rFonts w:ascii="Arial Narrow" w:hAnsi="Arial Narrow"/>
-          <w:sz w:val="20"/>
-          <w:szCs w:val="24"/>
-        </w:rPr>
-      </w:pPr>
-      <w:r>
-        <w:rPr>
-          <w:rFonts w:ascii="Arial Narrow" w:hAnsi="Arial Narrow"/>
-          <w:sz w:val="20"/>
-          <w:szCs w:val="24"/>
-        </w:rPr>
-        <w:t>]</w:t>
-      </w:r>
-      <w:r>
-        <w:rPr>
-          <w:rFonts w:ascii="Arial Narrow" w:hAnsi="Arial Narrow"/>
-          <w:sz w:val="20"/>
-          <w:szCs w:val="24"/>
-        </w:rPr>
-        <w:t>,</w:t>
-      </w:r>
-    </w:p>
-    <w:p>
-      <w:pPr>
-        <w:ind w:left="1440" w:firstLine="720"/>
-        <w:rPr>
-          <w:rFonts w:ascii="Arial Narrow" w:hAnsi="Arial Narrow"/>
-          <w:sz w:val="20"/>
-          <w:szCs w:val="24"/>
-        </w:rPr>
-      </w:pPr>
-      <w:proofErr w:type="spellStart"/>
+          <w:lang w:val="en-US"/>
+        </w:rPr>
+      </w:pPr>
       <w:r>
         <w:rPr>
           <w:rFonts w:ascii="Arial Narrow" w:hAnsi="Arial Narrow"/>
           <w:b/>
           <w:sz w:val="20"/>
           <w:szCs w:val="24"/>
-        </w:rPr>
-        <w:t>dislikes</w:t>
-      </w:r>
-      <w:proofErr w:type="spellEnd"/>
+          <w:lang w:val="en-US"/>
+        </w:rPr>
+        <w:t>views:</w:t>
+      </w:r>
+      <w:r>
+        <w:rPr>
+          <w:rFonts w:ascii="Arial Narrow" w:hAnsi="Arial Narrow"/>
+          <w:sz w:val="20"/>
+          <w:szCs w:val="24"/>
+          <w:lang w:val="en-US"/>
+        </w:rPr>
+        <w:t xml:space="preserve"> 100</w:t>
+      </w:r>
+    </w:p>
+    <w:p>
+      <w:pPr>
+        <w:ind w:left="1440" w:firstLine="720"/>
+        <w:rPr>
+          <w:rFonts w:ascii="Arial Narrow" w:hAnsi="Arial Narrow"/>
+          <w:sz w:val="20"/>
+          <w:szCs w:val="24"/>
+          <w:lang w:val="en-US"/>
+        </w:rPr>
+      </w:pPr>
       <w:r>
         <w:rPr>
           <w:rFonts w:ascii="Arial Narrow" w:hAnsi="Arial Narrow"/>
           <w:b/>
           <w:sz w:val="20"/>
           <w:szCs w:val="24"/>
-        </w:rPr>
-        <w:t>:</w:t>
+          <w:lang w:val="en-US"/>
+        </w:rPr>
+        <w:t>comments:</w:t>
       </w:r>
       <w:r>
         <w:rPr>
           <w:rFonts w:ascii="Arial Narrow" w:hAnsi="Arial Narrow"/>
           <w:sz w:val="20"/>
           <w:szCs w:val="24"/>
+          <w:lang w:val="en-US"/>
         </w:rPr>
         <w:t xml:space="preserve"> [</w:t>
       </w:r>
@@ -10782,6 +11595,7 @@
           <w:rFonts w:ascii="Arial Narrow" w:hAnsi="Arial Narrow"/>
           <w:sz w:val="20"/>
           <w:szCs w:val="24"/>
+          <w:lang w:val="en-US"/>
         </w:rPr>
       </w:pPr>
       <w:r>
@@ -10789,8 +11603,10 @@
           <w:rFonts w:ascii="Arial Narrow" w:hAnsi="Arial Narrow"/>
           <w:sz w:val="20"/>
           <w:szCs w:val="24"/>
-        </w:rPr>
-        <w:t>“usuario3”</w:t>
+          <w:lang w:val="en-US"/>
+        </w:rPr>
+        <w:tab/>
+        <w:t>{</w:t>
       </w:r>
     </w:p>
     <w:p>
@@ -10800,6 +11616,7 @@
           <w:rFonts w:ascii="Arial Narrow" w:hAnsi="Arial Narrow"/>
           <w:sz w:val="20"/>
           <w:szCs w:val="24"/>
+          <w:lang w:val="en-US"/>
         </w:rPr>
       </w:pPr>
       <w:r>
@@ -10807,30 +11624,67 @@
           <w:rFonts w:ascii="Arial Narrow" w:hAnsi="Arial Narrow"/>
           <w:sz w:val="20"/>
           <w:szCs w:val="24"/>
-        </w:rPr>
-        <w:t>],</w:t>
-      </w:r>
-    </w:p>
-    <w:p>
-      <w:pPr>
-        <w:ind w:left="1440" w:firstLine="720"/>
+          <w:lang w:val="en-US"/>
+        </w:rPr>
+        <w:tab/>
+      </w:r>
+      <w:r>
         <w:rPr>
           <w:rFonts w:ascii="Arial Narrow" w:hAnsi="Arial Narrow"/>
           <w:sz w:val="20"/>
           <w:szCs w:val="24"/>
-        </w:rPr>
-      </w:pPr>
-      <w:proofErr w:type="spellStart"/>
+          <w:lang w:val="en-US"/>
+        </w:rPr>
+        <w:tab/>
+      </w:r>
       <w:r>
         <w:rPr>
           <w:rFonts w:ascii="Arial Narrow" w:hAnsi="Arial Narrow"/>
           <w:b/>
           <w:sz w:val="20"/>
           <w:szCs w:val="24"/>
-        </w:rPr>
-        <w:t>views</w:t>
-      </w:r>
-      <w:proofErr w:type="spellEnd"/>
+          <w:lang w:val="en-US"/>
+        </w:rPr>
+        <w:t>date:</w:t>
+      </w:r>
+      <w:r>
+        <w:rPr>
+          <w:rFonts w:ascii="Arial Narrow" w:hAnsi="Arial Narrow"/>
+          <w:sz w:val="20"/>
+          <w:szCs w:val="24"/>
+          <w:lang w:val="en-US"/>
+        </w:rPr>
+        <w:t xml:space="preserve"> 2019-04-28T16:00:00.000+00:00,</w:t>
+      </w:r>
+    </w:p>
+    <w:p>
+      <w:pPr>
+        <w:ind w:left="1440" w:firstLine="720"/>
+        <w:rPr>
+          <w:rFonts w:ascii="Arial Narrow" w:hAnsi="Arial Narrow"/>
+          <w:sz w:val="20"/>
+          <w:szCs w:val="24"/>
+        </w:rPr>
+      </w:pPr>
+      <w:r>
+        <w:rPr>
+          <w:rFonts w:ascii="Arial Narrow" w:hAnsi="Arial Narrow"/>
+          <w:sz w:val="20"/>
+          <w:szCs w:val="24"/>
+          <w:lang w:val="en-US"/>
+        </w:rPr>
+        <w:tab/>
+      </w:r>
+      <w:r>
+        <w:rPr>
+          <w:rFonts w:ascii="Arial Narrow" w:hAnsi="Arial Narrow"/>
+          <w:sz w:val="20"/>
+          <w:szCs w:val="24"/>
+          <w:lang w:val="en-US"/>
+        </w:rPr>
+        <w:tab/>
+      </w:r>
+      <w:proofErr w:type="spellStart"/>
       <w:r>
         <w:rPr>
           <w:rFonts w:ascii="Arial Narrow" w:hAnsi="Arial Narrow"/>
@@ -10838,27 +11692,9 @@
           <w:sz w:val="20"/>
           <w:szCs w:val="24"/>
         </w:rPr>
-        <w:t>:</w:t>
-      </w:r>
-      <w:r>
-        <w:rPr>
-          <w:rFonts w:ascii="Arial Narrow" w:hAnsi="Arial Narrow"/>
-          <w:sz w:val="20"/>
-          <w:szCs w:val="24"/>
-        </w:rPr>
-        <w:t xml:space="preserve"> 100</w:t>
-      </w:r>
-    </w:p>
-    <w:p>
-      <w:pPr>
-        <w:ind w:left="1440" w:firstLine="720"/>
-        <w:rPr>
-          <w:rFonts w:ascii="Arial Narrow" w:hAnsi="Arial Narrow"/>
-          <w:sz w:val="20"/>
-          <w:szCs w:val="24"/>
-        </w:rPr>
-      </w:pPr>
-      <w:proofErr w:type="spellStart"/>
+        <w:t>username</w:t>
+      </w:r>
+      <w:proofErr w:type="spellEnd"/>
       <w:r>
         <w:rPr>
           <w:rFonts w:ascii="Arial Narrow" w:hAnsi="Arial Narrow"/>
@@ -10866,9 +11702,44 @@
           <w:sz w:val="20"/>
           <w:szCs w:val="24"/>
         </w:rPr>
-        <w:t>comments</w:t>
-      </w:r>
-      <w:proofErr w:type="spellEnd"/>
+        <w:t>:</w:t>
+      </w:r>
+      <w:r>
+        <w:rPr>
+          <w:rFonts w:ascii="Arial Narrow" w:hAnsi="Arial Narrow"/>
+          <w:sz w:val="20"/>
+          <w:szCs w:val="24"/>
+        </w:rPr>
+        <w:t xml:space="preserve"> “usuario2”,</w:t>
+      </w:r>
+    </w:p>
+    <w:p>
+      <w:pPr>
+        <w:ind w:left="1440" w:firstLine="720"/>
+        <w:rPr>
+          <w:rFonts w:ascii="Arial Narrow" w:hAnsi="Arial Narrow"/>
+          <w:sz w:val="20"/>
+          <w:szCs w:val="24"/>
+        </w:rPr>
+      </w:pPr>
+      <w:r>
+        <w:rPr>
+          <w:rFonts w:ascii="Arial Narrow" w:hAnsi="Arial Narrow"/>
+          <w:sz w:val="20"/>
+          <w:szCs w:val="24"/>
+        </w:rPr>
+        <w:tab/>
+      </w:r>
+      <w:r>
+        <w:rPr>
+          <w:rFonts w:ascii="Arial Narrow" w:hAnsi="Arial Narrow"/>
+          <w:sz w:val="20"/>
+          <w:szCs w:val="24"/>
+        </w:rPr>
+        <w:tab/>
+        <w:t xml:space="preserve"> </w:t>
+      </w:r>
+      <w:proofErr w:type="spellStart"/>
       <w:r>
         <w:rPr>
           <w:rFonts w:ascii="Arial Narrow" w:hAnsi="Arial Narrow"/>
@@ -10876,61 +11747,9 @@
           <w:sz w:val="20"/>
           <w:szCs w:val="24"/>
         </w:rPr>
-        <w:t>:</w:t>
-      </w:r>
-      <w:r>
-        <w:rPr>
-          <w:rFonts w:ascii="Arial Narrow" w:hAnsi="Arial Narrow"/>
-          <w:sz w:val="20"/>
-          <w:szCs w:val="24"/>
-        </w:rPr>
-        <w:t xml:space="preserve"> [</w:t>
-      </w:r>
-    </w:p>
-    <w:p>
-      <w:pPr>
-        <w:ind w:left="1440" w:firstLine="720"/>
-        <w:rPr>
-          <w:rFonts w:ascii="Arial Narrow" w:hAnsi="Arial Narrow"/>
-          <w:sz w:val="20"/>
-          <w:szCs w:val="24"/>
-        </w:rPr>
-      </w:pPr>
-      <w:r>
-        <w:rPr>
-          <w:rFonts w:ascii="Arial Narrow" w:hAnsi="Arial Narrow"/>
-          <w:sz w:val="20"/>
-          <w:szCs w:val="24"/>
-        </w:rPr>
-        <w:tab/>
-        <w:t>{</w:t>
-      </w:r>
-    </w:p>
-    <w:p>
-      <w:pPr>
-        <w:ind w:left="1440" w:firstLine="720"/>
-        <w:rPr>
-          <w:rFonts w:ascii="Arial Narrow" w:hAnsi="Arial Narrow"/>
-          <w:sz w:val="20"/>
-          <w:szCs w:val="24"/>
-        </w:rPr>
-      </w:pPr>
-      <w:r>
-        <w:rPr>
-          <w:rFonts w:ascii="Arial Narrow" w:hAnsi="Arial Narrow"/>
-          <w:sz w:val="20"/>
-          <w:szCs w:val="24"/>
-        </w:rPr>
-        <w:tab/>
-      </w:r>
-      <w:r>
-        <w:rPr>
-          <w:rFonts w:ascii="Arial Narrow" w:hAnsi="Arial Narrow"/>
-          <w:sz w:val="20"/>
-          <w:szCs w:val="24"/>
-        </w:rPr>
-        <w:tab/>
-      </w:r>
+        <w:t>comment</w:t>
+      </w:r>
+      <w:proofErr w:type="spellEnd"/>
       <w:r>
         <w:rPr>
           <w:rFonts w:ascii="Arial Narrow" w:hAnsi="Arial Narrow"/>
@@ -10938,115 +11757,6 @@
           <w:sz w:val="20"/>
           <w:szCs w:val="24"/>
         </w:rPr>
-        <w:t>date:</w:t>
-      </w:r>
-      <w:r>
-        <w:rPr>
-          <w:rFonts w:ascii="Arial Narrow" w:hAnsi="Arial Narrow"/>
-          <w:sz w:val="20"/>
-          <w:szCs w:val="24"/>
-        </w:rPr>
-        <w:t xml:space="preserve"> 2019-04-28T16:00:00.000+00:00,</w:t>
-      </w:r>
-    </w:p>
-    <w:p>
-      <w:pPr>
-        <w:ind w:left="1440" w:firstLine="720"/>
-        <w:rPr>
-          <w:rFonts w:ascii="Arial Narrow" w:hAnsi="Arial Narrow"/>
-          <w:sz w:val="20"/>
-          <w:szCs w:val="24"/>
-        </w:rPr>
-      </w:pPr>
-      <w:r>
-        <w:rPr>
-          <w:rFonts w:ascii="Arial Narrow" w:hAnsi="Arial Narrow"/>
-          <w:sz w:val="20"/>
-          <w:szCs w:val="24"/>
-        </w:rPr>
-        <w:tab/>
-      </w:r>
-      <w:r>
-        <w:rPr>
-          <w:rFonts w:ascii="Arial Narrow" w:hAnsi="Arial Narrow"/>
-          <w:sz w:val="20"/>
-          <w:szCs w:val="24"/>
-        </w:rPr>
-        <w:tab/>
-      </w:r>
-      <w:proofErr w:type="spellStart"/>
-      <w:r>
-        <w:rPr>
-          <w:rFonts w:ascii="Arial Narrow" w:hAnsi="Arial Narrow"/>
-          <w:b/>
-          <w:sz w:val="20"/>
-          <w:szCs w:val="24"/>
-        </w:rPr>
-        <w:t>username</w:t>
-      </w:r>
-      <w:proofErr w:type="spellEnd"/>
-      <w:r>
-        <w:rPr>
-          <w:rFonts w:ascii="Arial Narrow" w:hAnsi="Arial Narrow"/>
-          <w:b/>
-          <w:sz w:val="20"/>
-          <w:szCs w:val="24"/>
-        </w:rPr>
-        <w:t>:</w:t>
-      </w:r>
-      <w:r>
-        <w:rPr>
-          <w:rFonts w:ascii="Arial Narrow" w:hAnsi="Arial Narrow"/>
-          <w:sz w:val="20"/>
-          <w:szCs w:val="24"/>
-        </w:rPr>
-        <w:t xml:space="preserve"> “usuario2”,</w:t>
-      </w:r>
-    </w:p>
-    <w:p>
-      <w:pPr>
-        <w:ind w:left="1440" w:firstLine="720"/>
-        <w:rPr>
-          <w:rFonts w:ascii="Arial Narrow" w:hAnsi="Arial Narrow"/>
-          <w:sz w:val="20"/>
-          <w:szCs w:val="24"/>
-        </w:rPr>
-      </w:pPr>
-      <w:r>
-        <w:rPr>
-          <w:rFonts w:ascii="Arial Narrow" w:hAnsi="Arial Narrow"/>
-          <w:sz w:val="20"/>
-          <w:szCs w:val="24"/>
-        </w:rPr>
-        <w:tab/>
-      </w:r>
-      <w:r>
-        <w:rPr>
-          <w:rFonts w:ascii="Arial Narrow" w:hAnsi="Arial Narrow"/>
-          <w:sz w:val="20"/>
-          <w:szCs w:val="24"/>
-        </w:rPr>
-        <w:tab/>
-        <w:t xml:space="preserve"> </w:t>
-      </w:r>
-      <w:proofErr w:type="spellStart"/>
-      <w:r>
-        <w:rPr>
-          <w:rFonts w:ascii="Arial Narrow" w:hAnsi="Arial Narrow"/>
-          <w:b/>
-          <w:sz w:val="20"/>
-          <w:szCs w:val="24"/>
-        </w:rPr>
-        <w:t>comment</w:t>
-      </w:r>
-      <w:proofErr w:type="spellEnd"/>
-      <w:r>
-        <w:rPr>
-          <w:rFonts w:ascii="Arial Narrow" w:hAnsi="Arial Narrow"/>
-          <w:b/>
-          <w:sz w:val="20"/>
-          <w:szCs w:val="24"/>
-        </w:rPr>
         <w:t>:</w:t>
       </w:r>
       <w:r>
@@ -11170,16 +11880,16 @@
         </w:rPr>
         <w:lastRenderedPageBreak/>
         <w:drawing>
-          <wp:anchor distT="0" distB="0" distL="114300" distR="114300" simplePos="0" relativeHeight="251672576" behindDoc="0" locked="0" layoutInCell="1" allowOverlap="1" wp14:anchorId="401EA1BF" wp14:editId="40A15D0F">
+          <wp:anchor distT="0" distB="0" distL="114300" distR="114300" simplePos="0" relativeHeight="251672576" behindDoc="0" locked="0" layoutInCell="1" allowOverlap="1" wp14:anchorId="401EA1BF" wp14:editId="2457611E">
             <wp:simplePos x="0" y="0"/>
             <wp:positionH relativeFrom="margin">
-              <wp:posOffset>-739140</wp:posOffset>
+              <wp:align>center</wp:align>
             </wp:positionH>
             <wp:positionV relativeFrom="paragraph">
-              <wp:posOffset>290830</wp:posOffset>
+              <wp:posOffset>360045</wp:posOffset>
             </wp:positionV>
-            <wp:extent cx="7285355" cy="5286375"/>
-            <wp:effectExtent l="0" t="0" r="0" b="9525"/>
+            <wp:extent cx="7285355" cy="4404360"/>
+            <wp:effectExtent l="0" t="0" r="0" b="0"/>
             <wp:wrapTopAndBottom/>
             <wp:docPr id="17" name="Picture 17"/>
             <wp:cNvGraphicFramePr>
@@ -11207,7 +11917,7 @@
                   <pic:spPr>
                     <a:xfrm>
                       <a:off x="0" y="0"/>
-                      <a:ext cx="7285355" cy="5286375"/>
+                      <a:ext cx="7285355" cy="4404360"/>
                     </a:xfrm>
                     <a:prstGeom prst="rect">
                       <a:avLst/>
@@ -11266,7 +11976,7 @@
           <w:color w:val="000000" w:themeColor="text1"/>
         </w:rPr>
       </w:pPr>
-      <w:bookmarkStart w:id="21" w:name="_Toc8249294"/>
+      <w:bookmarkStart w:id="20" w:name="_Toc8249294"/>
       <w:r>
         <w:rPr>
           <w:rFonts w:ascii="Arial Narrow" w:hAnsi="Arial Narrow"/>
@@ -11275,21 +11985,45 @@
         </w:rPr>
         <w:t>IMPLEMENTACIÓN</w:t>
       </w:r>
+      <w:bookmarkEnd w:id="20"/>
+    </w:p>
+    <w:p>
+      <w:pPr>
+        <w:pStyle w:val="Heading2"/>
+      </w:pPr>
+      <w:bookmarkStart w:id="21" w:name="_Toc8249295"/>
+      <w:r>
+        <w:t>Detalles de la implementación</w:t>
+      </w:r>
       <w:bookmarkEnd w:id="21"/>
     </w:p>
     <w:p>
       <w:pPr>
+        <w:rPr>
+          <w:lang w:val="es-ES_tradnl"/>
+        </w:rPr>
+      </w:pPr>
+    </w:p>
+    <w:p>
+      <w:pPr>
         <w:pStyle w:val="Heading2"/>
-      </w:pPr>
-      <w:bookmarkStart w:id="22" w:name="_Toc8249295"/>
-      <w:r>
-        <w:t>Detalles de la implementación</w:t>
-      </w:r>
-      <w:bookmarkEnd w:id="22"/>
-    </w:p>
-    <w:p>
-      <w:pPr>
-        <w:rPr>
+        <w:numPr>
+          <w:ilvl w:val="2"/>
+          <w:numId w:val="2"/>
+        </w:numPr>
+      </w:pPr>
+      <w:r>
+        <w:t>Problemas con el componente Video</w:t>
+      </w:r>
+    </w:p>
+    <w:p>
+      <w:pPr>
+        <w:pStyle w:val="ListParagraph"/>
+        <w:jc w:val="both"/>
+        <w:rPr>
+          <w:rFonts w:ascii="Arial Narrow" w:hAnsi="Arial Narrow"/>
+          <w:b/>
+          <w:sz w:val="24"/>
           <w:lang w:val="es-ES_tradnl"/>
         </w:rPr>
       </w:pPr>
@@ -11297,10 +12031,6 @@
     <w:p>
       <w:pPr>
         <w:pStyle w:val="ListParagraph"/>
-        <w:numPr>
-          <w:ilvl w:val="0"/>
-          <w:numId w:val="9"/>
-        </w:numPr>
         <w:jc w:val="both"/>
         <w:rPr>
           <w:lang w:val="es-ES_tradnl"/>
@@ -11824,11 +12554,26 @@
     </w:p>
     <w:p>
       <w:pPr>
-        <w:pStyle w:val="ListParagraph"/>
+        <w:pStyle w:val="Heading2"/>
         <w:numPr>
-          <w:ilvl w:val="0"/>
-          <w:numId w:val="9"/>
+          <w:ilvl w:val="2"/>
+          <w:numId w:val="2"/>
         </w:numPr>
+      </w:pPr>
+      <w:r>
+        <w:t xml:space="preserve">Actualización a una versión de </w:t>
+      </w:r>
+      <w:proofErr w:type="spellStart"/>
+      <w:r>
+        <w:t>Vaadin</w:t>
+      </w:r>
+      <w:proofErr w:type="spellEnd"/>
+      <w:r>
+        <w:t xml:space="preserve"> superior</w:t>
+      </w:r>
+    </w:p>
+    <w:p>
+      <w:pPr>
         <w:jc w:val="both"/>
         <w:rPr>
           <w:rFonts w:ascii="Arial Narrow" w:hAnsi="Arial Narrow"/>
@@ -11836,12 +12581,22 @@
           <w:lang w:val="es-ES_tradnl"/>
         </w:rPr>
       </w:pPr>
-      <w:r>
+    </w:p>
+    <w:p>
+      <w:pPr>
+        <w:jc w:val="both"/>
         <w:rPr>
           <w:rFonts w:ascii="Arial Narrow" w:hAnsi="Arial Narrow"/>
           <w:sz w:val="24"/>
           <w:lang w:val="es-ES_tradnl"/>
         </w:rPr>
+      </w:pPr>
+      <w:r>
+        <w:rPr>
+          <w:rFonts w:ascii="Arial Narrow" w:hAnsi="Arial Narrow"/>
+          <w:sz w:val="24"/>
+          <w:lang w:val="es-ES_tradnl"/>
+        </w:rPr>
         <w:t xml:space="preserve">Debido que para seguir el desarrollo del proyecto se ha tenido que utilizar el componente </w:t>
       </w:r>
       <w:proofErr w:type="spellStart"/>
@@ -11956,7 +12711,7 @@
           <w:sz w:val="24"/>
           <w:lang w:val="es-ES_tradnl"/>
         </w:rPr>
-        <w:t xml:space="preserve"> y debido a este cambio de versión, se han tenido que cambiar algunas partes del código ya que estaba basado en la teoría de la asignatura</w:t>
+        <w:t xml:space="preserve"> y debido a este cambio de versión, se han tenido que </w:t>
       </w:r>
       <w:r>
         <w:rPr>
@@ -11964,6 +12719,22 @@
           <w:sz w:val="24"/>
           <w:lang w:val="es-ES_tradnl"/>
         </w:rPr>
+        <w:t>modificar</w:t>
+      </w:r>
+      <w:r>
+        <w:rPr>
+          <w:rFonts w:ascii="Arial Narrow" w:hAnsi="Arial Narrow"/>
+          <w:sz w:val="24"/>
+          <w:lang w:val="es-ES_tradnl"/>
+        </w:rPr>
+        <w:t xml:space="preserve"> algunas partes del código ya que estaba basado en la teoría de la asignatura</w:t>
+      </w:r>
+      <w:r>
+        <w:rPr>
+          <w:rFonts w:ascii="Arial Narrow" w:hAnsi="Arial Narrow"/>
+          <w:sz w:val="24"/>
+          <w:lang w:val="es-ES_tradnl"/>
+        </w:rPr>
         <w:t xml:space="preserve"> que esta usa </w:t>
       </w:r>
       <w:proofErr w:type="spellStart"/>
@@ -11982,7 +12753,7 @@
           <w:sz w:val="24"/>
           <w:lang w:val="es-ES_tradnl"/>
         </w:rPr>
-        <w:t xml:space="preserve"> 7.7.7 y daba errores</w:t>
+        <w:t xml:space="preserve"> 7.7.7 y daba </w:t>
       </w:r>
       <w:r>
         <w:rPr>
@@ -11990,6 +12761,30 @@
           <w:sz w:val="24"/>
           <w:lang w:val="es-ES_tradnl"/>
         </w:rPr>
+        <w:t xml:space="preserve">algunos </w:t>
+      </w:r>
+      <w:r>
+        <w:rPr>
+          <w:rFonts w:ascii="Arial Narrow" w:hAnsi="Arial Narrow"/>
+          <w:sz w:val="24"/>
+          <w:lang w:val="es-ES_tradnl"/>
+        </w:rPr>
+        <w:t>errores</w:t>
+      </w:r>
+      <w:r>
+        <w:rPr>
+          <w:rFonts w:ascii="Arial Narrow" w:hAnsi="Arial Narrow"/>
+          <w:sz w:val="24"/>
+          <w:lang w:val="es-ES_tradnl"/>
+        </w:rPr>
+        <w:t xml:space="preserve"> menores</w:t>
+      </w:r>
+      <w:r>
+        <w:rPr>
+          <w:rFonts w:ascii="Arial Narrow" w:hAnsi="Arial Narrow"/>
+          <w:sz w:val="24"/>
+          <w:lang w:val="es-ES_tradnl"/>
+        </w:rPr>
         <w:t xml:space="preserve">, tales como </w:t>
       </w:r>
       <w:r>
@@ -12024,6 +12819,356 @@
         </w:rPr>
         <w:t xml:space="preserve">constructores de clases. </w:t>
       </w:r>
+    </w:p>
+    <w:p>
+      <w:pPr>
+        <w:jc w:val="both"/>
+        <w:rPr>
+          <w:rFonts w:ascii="Arial Narrow" w:hAnsi="Arial Narrow"/>
+          <w:sz w:val="24"/>
+          <w:lang w:val="es-ES_tradnl"/>
+        </w:rPr>
+      </w:pPr>
+    </w:p>
+    <w:p>
+      <w:pPr>
+        <w:pStyle w:val="Heading2"/>
+        <w:numPr>
+          <w:ilvl w:val="2"/>
+          <w:numId w:val="2"/>
+        </w:numPr>
+      </w:pPr>
+      <w:r>
+        <w:lastRenderedPageBreak/>
+        <w:t xml:space="preserve">Ausencia del componente Table en </w:t>
+      </w:r>
+      <w:proofErr w:type="spellStart"/>
+      <w:r>
+        <w:t>Vaadin</w:t>
+      </w:r>
+      <w:proofErr w:type="spellEnd"/>
+      <w:r>
+        <w:t xml:space="preserve"> 8+</w:t>
+      </w:r>
+    </w:p>
+    <w:p>
+      <w:pPr>
+        <w:rPr>
+          <w:lang w:val="es-ES_tradnl"/>
+        </w:rPr>
+      </w:pPr>
+    </w:p>
+    <w:p>
+      <w:pPr>
+        <w:rPr>
+          <w:rFonts w:ascii="Arial Narrow" w:hAnsi="Arial Narrow"/>
+          <w:sz w:val="24"/>
+          <w:lang w:val="es-ES_tradnl"/>
+        </w:rPr>
+      </w:pPr>
+      <w:r>
+        <w:rPr>
+          <w:noProof/>
+        </w:rPr>
+        <w:drawing>
+          <wp:anchor distT="0" distB="0" distL="114300" distR="114300" simplePos="0" relativeHeight="251678720" behindDoc="0" locked="0" layoutInCell="1" allowOverlap="1" wp14:anchorId="28B91C00" wp14:editId="2DEDED90">
+            <wp:simplePos x="0" y="0"/>
+            <wp:positionH relativeFrom="margin">
+              <wp:align>center</wp:align>
+            </wp:positionH>
+            <wp:positionV relativeFrom="paragraph">
+              <wp:posOffset>508288</wp:posOffset>
+            </wp:positionV>
+            <wp:extent cx="5166995" cy="3836670"/>
+            <wp:effectExtent l="0" t="0" r="0" b="0"/>
+            <wp:wrapTopAndBottom/>
+            <wp:docPr id="24" name="Picture 24"/>
+            <wp:cNvGraphicFramePr>
+              <a:graphicFrameLocks xmlns:a="http://schemas.openxmlformats.org/drawingml/2006/main" noChangeAspect="1"/>
+            </wp:cNvGraphicFramePr>
+            <a:graphic xmlns:a="http://schemas.openxmlformats.org/drawingml/2006/main">
+              <a:graphicData uri="http://schemas.openxmlformats.org/drawingml/2006/picture">
+                <pic:pic xmlns:pic="http://schemas.openxmlformats.org/drawingml/2006/picture">
+                  <pic:nvPicPr>
+                    <pic:cNvPr id="1" name=""/>
+                    <pic:cNvPicPr/>
+                  </pic:nvPicPr>
+                  <pic:blipFill>
+                    <a:blip r:embed="rId30">
+                      <a:extLst>
+                        <a:ext uri="{28A0092B-C50C-407E-A947-70E740481C1C}">
+                          <a14:useLocalDpi xmlns:a14="http://schemas.microsoft.com/office/drawing/2010/main" val="0"/>
+                        </a:ext>
+                      </a:extLst>
+                    </a:blip>
+                    <a:stretch>
+                      <a:fillRect/>
+                    </a:stretch>
+                  </pic:blipFill>
+                  <pic:spPr>
+                    <a:xfrm>
+                      <a:off x="0" y="0"/>
+                      <a:ext cx="5166995" cy="3836670"/>
+                    </a:xfrm>
+                    <a:prstGeom prst="rect">
+                      <a:avLst/>
+                    </a:prstGeom>
+                  </pic:spPr>
+                </pic:pic>
+              </a:graphicData>
+            </a:graphic>
+            <wp14:sizeRelH relativeFrom="margin">
+              <wp14:pctWidth>0</wp14:pctWidth>
+            </wp14:sizeRelH>
+            <wp14:sizeRelV relativeFrom="margin">
+              <wp14:pctHeight>0</wp14:pctHeight>
+            </wp14:sizeRelV>
+          </wp:anchor>
+        </w:drawing>
+      </w:r>
+      <w:r>
+        <w:rPr>
+          <w:rFonts w:ascii="Arial Narrow" w:hAnsi="Arial Narrow"/>
+          <w:sz w:val="24"/>
+          <w:lang w:val="es-ES_tradnl"/>
+        </w:rPr>
+        <w:t xml:space="preserve">Finalmente, a partir de </w:t>
+      </w:r>
+      <w:proofErr w:type="spellStart"/>
+      <w:r>
+        <w:rPr>
+          <w:rFonts w:ascii="Arial Narrow" w:hAnsi="Arial Narrow"/>
+          <w:sz w:val="24"/>
+          <w:lang w:val="es-ES_tradnl"/>
+        </w:rPr>
+        <w:t>Vaadin</w:t>
+      </w:r>
+      <w:proofErr w:type="spellEnd"/>
+      <w:r>
+        <w:rPr>
+          <w:rFonts w:ascii="Arial Narrow" w:hAnsi="Arial Narrow"/>
+          <w:sz w:val="24"/>
+          <w:lang w:val="es-ES_tradnl"/>
+        </w:rPr>
+        <w:t xml:space="preserve"> 8.0 se quitó el componente Table de </w:t>
+      </w:r>
+      <w:proofErr w:type="spellStart"/>
+      <w:r>
+        <w:rPr>
+          <w:rFonts w:ascii="Arial Narrow" w:hAnsi="Arial Narrow"/>
+          <w:sz w:val="24"/>
+          <w:lang w:val="es-ES_tradnl"/>
+        </w:rPr>
+        <w:t>Vaadin</w:t>
+      </w:r>
+      <w:proofErr w:type="spellEnd"/>
+      <w:r>
+        <w:rPr>
+          <w:rFonts w:ascii="Arial Narrow" w:hAnsi="Arial Narrow"/>
+          <w:sz w:val="24"/>
+          <w:lang w:val="es-ES_tradnl"/>
+        </w:rPr>
+        <w:t xml:space="preserve"> tal y como se explica en </w:t>
+      </w:r>
+      <w:hyperlink r:id="rId31" w:history="1">
+        <w:r>
+          <w:rPr>
+            <w:rStyle w:val="Hyperlink"/>
+            <w:rFonts w:ascii="Arial Narrow" w:hAnsi="Arial Narrow"/>
+            <w:sz w:val="24"/>
+            <w:lang w:val="es-ES_tradnl"/>
+          </w:rPr>
+          <w:t xml:space="preserve">la siguiente publicación en el blog de </w:t>
+        </w:r>
+        <w:proofErr w:type="spellStart"/>
+        <w:r>
+          <w:rPr>
+            <w:rStyle w:val="Hyperlink"/>
+            <w:rFonts w:ascii="Arial Narrow" w:hAnsi="Arial Narrow"/>
+            <w:sz w:val="24"/>
+            <w:lang w:val="es-ES_tradnl"/>
+          </w:rPr>
+          <w:t>Vaadin</w:t>
+        </w:r>
+        <w:proofErr w:type="spellEnd"/>
+      </w:hyperlink>
+      <w:r>
+        <w:rPr>
+          <w:rFonts w:ascii="Arial Narrow" w:hAnsi="Arial Narrow"/>
+          <w:sz w:val="24"/>
+          <w:lang w:val="es-ES_tradnl"/>
+        </w:rPr>
+        <w:t>:</w:t>
+      </w:r>
+    </w:p>
+    <w:p>
+      <w:pPr>
+        <w:rPr>
+          <w:rFonts w:ascii="Arial Narrow" w:hAnsi="Arial Narrow"/>
+          <w:sz w:val="24"/>
+          <w:lang w:val="es-ES_tradnl"/>
+        </w:rPr>
+      </w:pPr>
+      <w:r>
+        <w:rPr>
+          <w:noProof/>
+        </w:rPr>
+        <w:drawing>
+          <wp:anchor distT="0" distB="0" distL="114300" distR="114300" simplePos="0" relativeHeight="251679744" behindDoc="0" locked="0" layoutInCell="1" allowOverlap="1" wp14:anchorId="0853EE5A" wp14:editId="7D953BA6">
+            <wp:simplePos x="0" y="0"/>
+            <wp:positionH relativeFrom="margin">
+              <wp:align>center</wp:align>
+            </wp:positionH>
+            <wp:positionV relativeFrom="paragraph">
+              <wp:posOffset>4152900</wp:posOffset>
+            </wp:positionV>
+            <wp:extent cx="5080635" cy="2413635"/>
+            <wp:effectExtent l="0" t="0" r="5715" b="5715"/>
+            <wp:wrapTopAndBottom/>
+            <wp:docPr id="25" name="Picture 25"/>
+            <wp:cNvGraphicFramePr>
+              <a:graphicFrameLocks xmlns:a="http://schemas.openxmlformats.org/drawingml/2006/main" noChangeAspect="1"/>
+            </wp:cNvGraphicFramePr>
+            <a:graphic xmlns:a="http://schemas.openxmlformats.org/drawingml/2006/main">
+              <a:graphicData uri="http://schemas.openxmlformats.org/drawingml/2006/picture">
+                <pic:pic xmlns:pic="http://schemas.openxmlformats.org/drawingml/2006/picture">
+                  <pic:nvPicPr>
+                    <pic:cNvPr id="1" name=""/>
+                    <pic:cNvPicPr/>
+                  </pic:nvPicPr>
+                  <pic:blipFill>
+                    <a:blip r:embed="rId32">
+                      <a:extLst>
+                        <a:ext uri="{28A0092B-C50C-407E-A947-70E740481C1C}">
+                          <a14:useLocalDpi xmlns:a14="http://schemas.microsoft.com/office/drawing/2010/main" val="0"/>
+                        </a:ext>
+                      </a:extLst>
+                    </a:blip>
+                    <a:stretch>
+                      <a:fillRect/>
+                    </a:stretch>
+                  </pic:blipFill>
+                  <pic:spPr>
+                    <a:xfrm>
+                      <a:off x="0" y="0"/>
+                      <a:ext cx="5080635" cy="2413635"/>
+                    </a:xfrm>
+                    <a:prstGeom prst="rect">
+                      <a:avLst/>
+                    </a:prstGeom>
+                  </pic:spPr>
+                </pic:pic>
+              </a:graphicData>
+            </a:graphic>
+            <wp14:sizeRelH relativeFrom="margin">
+              <wp14:pctWidth>0</wp14:pctWidth>
+            </wp14:sizeRelH>
+            <wp14:sizeRelV relativeFrom="margin">
+              <wp14:pctHeight>0</wp14:pctHeight>
+            </wp14:sizeRelV>
+          </wp:anchor>
+        </w:drawing>
+      </w:r>
+    </w:p>
+    <w:p>
+      <w:pPr>
+        <w:rPr>
+          <w:rFonts w:ascii="Arial Narrow" w:hAnsi="Arial Narrow"/>
+          <w:sz w:val="24"/>
+          <w:lang w:val="es-ES_tradnl"/>
+        </w:rPr>
+      </w:pPr>
+    </w:p>
+    <w:p>
+      <w:pPr>
+        <w:rPr>
+          <w:rFonts w:ascii="Arial Narrow" w:hAnsi="Arial Narrow"/>
+          <w:sz w:val="24"/>
+          <w:lang w:val="es-ES_tradnl"/>
+        </w:rPr>
+      </w:pPr>
+    </w:p>
+    <w:p>
+      <w:pPr>
+        <w:rPr>
+          <w:rFonts w:ascii="Arial Narrow" w:hAnsi="Arial Narrow"/>
+          <w:sz w:val="24"/>
+          <w:lang w:val="es-ES_tradnl"/>
+        </w:rPr>
+      </w:pPr>
+      <w:r>
+        <w:rPr>
+          <w:rFonts w:ascii="Arial Narrow" w:hAnsi="Arial Narrow"/>
+          <w:sz w:val="24"/>
+          <w:lang w:val="es-ES_tradnl"/>
+        </w:rPr>
+        <w:lastRenderedPageBreak/>
+        <w:t xml:space="preserve">Así que debido a esto, los componentes del grupos tuvimos que aprender </w:t>
+      </w:r>
+      <w:r>
+        <w:rPr>
+          <w:rFonts w:ascii="Arial Narrow" w:hAnsi="Arial Narrow"/>
+          <w:sz w:val="24"/>
+          <w:lang w:val="es-ES_tradnl"/>
+        </w:rPr>
+        <w:t xml:space="preserve">y estudiar cómo utilizar el componente </w:t>
+      </w:r>
+      <w:proofErr w:type="spellStart"/>
+      <w:r>
+        <w:rPr>
+          <w:rFonts w:ascii="Arial Narrow" w:hAnsi="Arial Narrow"/>
+          <w:sz w:val="24"/>
+          <w:lang w:val="es-ES_tradnl"/>
+        </w:rPr>
+        <w:t>Grid</w:t>
+      </w:r>
+      <w:proofErr w:type="spellEnd"/>
+      <w:r>
+        <w:rPr>
+          <w:rFonts w:ascii="Arial Narrow" w:hAnsi="Arial Narrow"/>
+          <w:sz w:val="24"/>
+          <w:lang w:val="es-ES_tradnl"/>
+        </w:rPr>
+        <w:t xml:space="preserve"> como una tabla según esta publicación y la documentación del componente </w:t>
+      </w:r>
+      <w:proofErr w:type="spellStart"/>
+      <w:r>
+        <w:rPr>
+          <w:rFonts w:ascii="Arial Narrow" w:hAnsi="Arial Narrow"/>
+          <w:sz w:val="24"/>
+          <w:lang w:val="es-ES_tradnl"/>
+        </w:rPr>
+        <w:t>Grid</w:t>
+      </w:r>
+      <w:proofErr w:type="spellEnd"/>
+      <w:r>
+        <w:rPr>
+          <w:rFonts w:ascii="Arial Narrow" w:hAnsi="Arial Narrow"/>
+          <w:sz w:val="24"/>
+          <w:lang w:val="es-ES_tradnl"/>
+        </w:rPr>
+        <w:t xml:space="preserve"> en </w:t>
+      </w:r>
+      <w:proofErr w:type="spellStart"/>
+      <w:r>
+        <w:rPr>
+          <w:rFonts w:ascii="Arial Narrow" w:hAnsi="Arial Narrow"/>
+          <w:sz w:val="24"/>
+          <w:lang w:val="es-ES_tradnl"/>
+        </w:rPr>
+        <w:t>Vaadin</w:t>
+      </w:r>
+      <w:proofErr w:type="spellEnd"/>
+      <w:r>
+        <w:rPr>
+          <w:rFonts w:ascii="Arial Narrow" w:hAnsi="Arial Narrow"/>
+          <w:sz w:val="24"/>
+          <w:lang w:val="es-ES_tradnl"/>
+        </w:rPr>
+        <w:t xml:space="preserve"> 8.0</w:t>
+      </w:r>
+      <w:bookmarkStart w:id="22" w:name="_GoBack"/>
+      <w:bookmarkEnd w:id="22"/>
     </w:p>
     <w:p>
       <w:pPr>
@@ -12109,7 +13254,6 @@
           <w:b/>
           <w:color w:val="000000" w:themeColor="text1"/>
         </w:rPr>
-        <w:lastRenderedPageBreak/>
         <w:t>MANUAL DE USUARIO</w:t>
       </w:r>
       <w:bookmarkEnd w:id="23"/>
@@ -12149,7 +13293,7 @@
         </w:rPr>
         <w:t xml:space="preserve">Cuando accedemos a la página principal de la plataforma localizada en </w:t>
       </w:r>
-      <w:hyperlink r:id="rId30" w:history="1">
+      <w:hyperlink r:id="rId33" w:history="1">
         <w:r>
           <w:rPr>
             <w:rStyle w:val="Hyperlink"/>
@@ -12209,7 +13353,7 @@
                     </pic:cNvPicPr>
                   </pic:nvPicPr>
                   <pic:blipFill>
-                    <a:blip r:embed="rId31">
+                    <a:blip r:embed="rId34">
                       <a:extLst>
                         <a:ext uri="{28A0092B-C50C-407E-A947-70E740481C1C}">
                           <a14:useLocalDpi xmlns:a14="http://schemas.microsoft.com/office/drawing/2010/main" val="0"/>
@@ -12365,10 +13509,10 @@
       <w:r>
         <w:rPr>
           <w:rFonts w:ascii="Arial Narrow" w:hAnsi="Arial Narrow"/>
+          <w:noProof/>
           <w:sz w:val="24"/>
           <w:lang w:val="es-ES_tradnl"/>
         </w:rPr>
-        <w:lastRenderedPageBreak/>
         <w:drawing>
           <wp:anchor distT="0" distB="0" distL="114300" distR="114300" simplePos="0" relativeHeight="251677696" behindDoc="0" locked="0" layoutInCell="1" allowOverlap="1" wp14:anchorId="60046532" wp14:editId="40753836">
             <wp:simplePos x="0" y="0"/>
@@ -12393,7 +13537,7 @@
                     <pic:cNvPicPr/>
                   </pic:nvPicPr>
                   <pic:blipFill>
-                    <a:blip r:embed="rId32">
+                    <a:blip r:embed="rId35">
                       <a:extLst>
                         <a:ext uri="{28A0092B-C50C-407E-A947-70E740481C1C}">
                           <a14:useLocalDpi xmlns:a14="http://schemas.microsoft.com/office/drawing/2010/main" val="0"/>
@@ -12556,6 +13700,7 @@
       </w:pPr>
       <w:bookmarkStart w:id="30" w:name="_Toc8249303"/>
       <w:r>
+        <w:lastRenderedPageBreak/>
         <w:t>Administrar canal</w:t>
       </w:r>
       <w:bookmarkEnd w:id="30"/>
@@ -12589,7 +13734,7 @@
       </w:pPr>
     </w:p>
     <w:sectPr>
-      <w:footerReference w:type="default" r:id="rId33"/>
+      <w:footerReference w:type="default" r:id="rId36"/>
       <w:pgSz w:w="12240" w:h="15840"/>
       <w:pgMar w:top="1417" w:right="1701" w:bottom="1417" w:left="1701" w:header="720" w:footer="720" w:gutter="0"/>
       <w:pgNumType w:start="0"/>
@@ -14716,6 +15861,7 @@
     <w:rsid w:val="00C82276"/>
     <w:rsid w:val="00D752DB"/>
     <w:rsid w:val="00E90B00"/>
+    <w:rsid w:val="00F9428C"/>
   </w:rsids>
   <m:mathPr>
     <m:mathFont m:val="Cambria Math"/>
@@ -15525,7 +16671,7 @@
 </file>
 
 <file path=customXml/itemProps2.xml><?xml version="1.0" encoding="utf-8"?>
-<ds:datastoreItem xmlns:ds="http://schemas.openxmlformats.org/officeDocument/2006/customXml" ds:itemID="{1BFACC61-1B24-4B47-9305-07636845D69F}">
+<ds:datastoreItem xmlns:ds="http://schemas.openxmlformats.org/officeDocument/2006/customXml" ds:itemID="{35DB878B-1CA6-469A-97F2-F3DC4643BB1A}">
   <ds:schemaRefs>
     <ds:schemaRef ds:uri="http://schemas.openxmlformats.org/officeDocument/2006/bibliography"/>
   </ds:schemaRefs>

</xml_diff>